<commit_message>
Update documentation. Add .gitignore
</commit_message>
<xml_diff>
--- a/VirtualVistaHub_Documentation.docx
+++ b/VirtualVistaHub_Documentation.docx
@@ -1,7 +1,9 @@
 
 <file path=word/document.xml><?xml version="1.0" encoding="utf-8"?>
-<w:document xmlns:wpc="http://schemas.microsoft.com/office/word/2010/wordprocessingCanvas" xmlns:cx="http://schemas.microsoft.com/office/drawing/2014/chartex" xmlns:cx1="http://schemas.microsoft.com/office/drawing/2015/9/8/chartex" xmlns:cx2="http://schemas.microsoft.com/office/drawing/2015/10/21/chartex" xmlns:cx3="http://schemas.microsoft.com/office/drawing/2016/5/9/chartex" xmlns:cx4="http://schemas.microsoft.com/office/drawing/2016/5/10/chartex" xmlns:cx5="http://schemas.microsoft.com/office/drawing/2016/5/11/chartex" xmlns:cx6="http://schemas.microsoft.com/office/drawing/2016/5/12/chartex" xmlns:cx7="http://schemas.microsoft.com/office/drawing/2016/5/13/chartex" xmlns:cx8="http://schemas.microsoft.com/office/drawing/2016/5/14/chartex" xmlns:mc="http://schemas.openxmlformats.org/markup-compatibility/2006" xmlns:aink="http://schemas.microsoft.com/office/drawing/2016/ink" xmlns:am3d="http://schemas.microsoft.com/office/drawing/2017/model3d" xmlns:o="urn:schemas-microsoft-com:office:office" xmlns:oel="http://schemas.microsoft.com/office/2019/extlst" xmlns:r="http://schemas.openxmlformats.org/officeDocument/2006/relationships" xmlns:m="http://schemas.openxmlformats.org/officeDocument/2006/math" xmlns:v="urn:schemas-microsoft-com:vml" xmlns:wp14="http://schemas.microsoft.com/office/word/2010/wordprocessingDrawing" xmlns:wp="http://schemas.openxmlformats.org/drawingml/2006/wordprocessingDrawing" xmlns:w10="urn:schemas-microsoft-com:office:word" xmlns:w="http://schemas.openxmlformats.org/wordprocessingml/2006/main" xmlns:w14="http://schemas.microsoft.com/office/word/2010/wordml" xmlns:w15="http://schemas.microsoft.com/office/word/2012/wordml" xmlns:w16cex="http://schemas.microsoft.com/office/word/2018/wordml/cex" xmlns:w16cid="http://schemas.microsoft.com/office/word/2016/wordml/cid" xmlns:w16="http://schemas.microsoft.com/office/word/2018/wordml" xmlns:w16du="http://schemas.microsoft.com/office/word/2023/wordml/word16du" xmlns:w16sdtdh="http://schemas.microsoft.com/office/word/2020/wordml/sdtdatahash" xmlns:w16se="http://schemas.microsoft.com/office/word/2015/wordml/symex" xmlns:wpg="http://schemas.microsoft.com/office/word/2010/wordprocessingGroup" xmlns:wpi="http://schemas.microsoft.com/office/word/2010/wordprocessingInk" xmlns:wne="http://schemas.microsoft.com/office/word/2006/wordml" xmlns:wps="http://schemas.microsoft.com/office/word/2010/wordprocessingShape" mc:Ignorable="w14 w15 w16se w16cid w16 w16cex w16sdtdh w16du wp14">
+<w:document xmlns:wpc="http://schemas.microsoft.com/office/word/2010/wordprocessingCanvas" xmlns:cx="http://schemas.microsoft.com/office/drawing/2014/chartex" xmlns:cx1="http://schemas.microsoft.com/office/drawing/2015/9/8/chartex" xmlns:cx2="http://schemas.microsoft.com/office/drawing/2015/10/21/chartex" xmlns:cx3="http://schemas.microsoft.com/office/drawing/2016/5/9/chartex" xmlns:cx4="http://schemas.microsoft.com/office/drawing/2016/5/10/chartex" xmlns:cx5="http://schemas.microsoft.com/office/drawing/2016/5/11/chartex" xmlns:cx6="http://schemas.microsoft.com/office/drawing/2016/5/12/chartex" xmlns:cx7="http://schemas.microsoft.com/office/drawing/2016/5/13/chartex" xmlns:cx8="http://schemas.microsoft.com/office/drawing/2016/5/14/chartex" xmlns:mc="http://schemas.openxmlformats.org/markup-compatibility/2006" xmlns:aink="http://schemas.microsoft.com/office/drawing/2016/ink" xmlns:am3d="http://schemas.microsoft.com/office/drawing/2017/model3d" xmlns:o="urn:schemas-microsoft-com:office:office" xmlns:r="http://schemas.openxmlformats.org/officeDocument/2006/relationships" xmlns:m="http://schemas.openxmlformats.org/officeDocument/2006/math" xmlns:v="urn:schemas-microsoft-com:vml" xmlns:wp14="http://schemas.microsoft.com/office/word/2010/wordprocessingDrawing" xmlns:wp="http://schemas.openxmlformats.org/drawingml/2006/wordprocessingDrawing" xmlns:w10="urn:schemas-microsoft-com:office:word" xmlns:w="http://schemas.openxmlformats.org/wordprocessingml/2006/main" xmlns:w14="http://schemas.microsoft.com/office/word/2010/wordml" xmlns:w15="http://schemas.microsoft.com/office/word/2012/wordml" xmlns:w16cid="http://schemas.microsoft.com/office/word/2016/wordml/cid" xmlns:w16se="http://schemas.microsoft.com/office/word/2015/wordml/symex" xmlns:wpg="http://schemas.microsoft.com/office/word/2010/wordprocessingGroup" xmlns:wpi="http://schemas.microsoft.com/office/word/2010/wordprocessingInk" xmlns:wne="http://schemas.microsoft.com/office/word/2006/wordml" xmlns:wps="http://schemas.microsoft.com/office/word/2010/wordprocessingShape" mc:Ignorable="w14 w15 w16se w16cid wp14">
   <w:body>
+    <w:bookmarkStart w:id="0" w:name="_GoBack" w:displacedByCustomXml="next"/>
+    <w:bookmarkEnd w:id="0" w:displacedByCustomXml="next"/>
     <w:sdt>
       <w:sdtPr>
         <w:id w:val="-235782632"/>
@@ -19,7 +21,7 @@
         <w:p>
           <w:pPr>
             <w:rPr>
-              <w:lang w:val="bg-BG"/>
+              <w:noProof/>
             </w:rPr>
           </w:pPr>
           <w:r>
@@ -29,7 +31,141 @@
             <mc:AlternateContent>
               <mc:Choice Requires="wps">
                 <w:drawing>
-                  <wp:anchor distT="0" distB="0" distL="114300" distR="114300" simplePos="0" relativeHeight="251674112" behindDoc="1" locked="0" layoutInCell="1" allowOverlap="1" wp14:anchorId="0C5B2445" wp14:editId="430D10E4">
+                  <wp:anchor distT="0" distB="0" distL="114300" distR="114300" simplePos="0" relativeHeight="251672576" behindDoc="0" locked="0" layoutInCell="1" allowOverlap="1" wp14:anchorId="7FF32918" wp14:editId="6CAF8E54">
+                    <wp:simplePos x="0" y="0"/>
+                    <wp:positionH relativeFrom="column">
+                      <wp:posOffset>628015</wp:posOffset>
+                    </wp:positionH>
+                    <wp:positionV relativeFrom="paragraph">
+                      <wp:posOffset>8658225</wp:posOffset>
+                    </wp:positionV>
+                    <wp:extent cx="4105275" cy="1828800"/>
+                    <wp:effectExtent l="0" t="0" r="0" b="3175"/>
+                    <wp:wrapNone/>
+                    <wp:docPr id="1937396020" name="Text Box 1"/>
+                    <wp:cNvGraphicFramePr/>
+                    <a:graphic xmlns:a="http://schemas.openxmlformats.org/drawingml/2006/main">
+                      <a:graphicData uri="http://schemas.microsoft.com/office/word/2010/wordprocessingShape">
+                        <wps:wsp>
+                          <wps:cNvSpPr txBox="1"/>
+                          <wps:spPr>
+                            <a:xfrm>
+                              <a:off x="0" y="0"/>
+                              <a:ext cx="4105275" cy="1828800"/>
+                            </a:xfrm>
+                            <a:prstGeom prst="rect">
+                              <a:avLst/>
+                            </a:prstGeom>
+                            <a:noFill/>
+                            <a:ln>
+                              <a:noFill/>
+                            </a:ln>
+                          </wps:spPr>
+                          <wps:txbx>
+                            <w:txbxContent>
+                              <w:p>
+                                <w:pPr>
+                                  <w:jc w:val="center"/>
+                                  <w:rPr>
+                                    <w:b w:val="0"/>
+                                    <w:caps/>
+                                    <w:color w:val="4BACC6" w:themeColor="accent5"/>
+                                    <w:szCs w:val="32"/>
+                                  </w:rPr>
+                                </w:pPr>
+                                <w:r>
+                                  <w:rPr>
+                                    <w:b w:val="0"/>
+                                    <w:caps/>
+                                    <w:color w:val="4BACC6" w:themeColor="accent5"/>
+                                    <w:szCs w:val="32"/>
+                                    <w:lang w:val="bg-BG"/>
+                                  </w:rPr>
+                                  <w:t>Ръководител:</w:t>
+                                </w:r>
+                                <w:r>
+                                  <w:rPr>
+                                    <w:b w:val="0"/>
+                                    <w:caps/>
+                                    <w:color w:val="4BACC6" w:themeColor="accent5"/>
+                                    <w:szCs w:val="32"/>
+                                    <w:lang w:val="bg-BG"/>
+                                  </w:rPr>
+                                  <w:t xml:space="preserve"> Даниела Пендашева</w:t>
+                                </w:r>
+                              </w:p>
+                            </w:txbxContent>
+                          </wps:txbx>
+                          <wps:bodyPr rot="0" spcFirstLastPara="0" vertOverflow="overflow" horzOverflow="overflow" vert="horz" wrap="square" lIns="91440" tIns="45720" rIns="91440" bIns="45720" numCol="1" spcCol="0" rtlCol="0" fromWordArt="0" anchor="t" anchorCtr="0" forceAA="0" compatLnSpc="1">
+                            <a:prstTxWarp prst="textNoShape">
+                              <a:avLst/>
+                            </a:prstTxWarp>
+                            <a:spAutoFit/>
+                          </wps:bodyPr>
+                        </wps:wsp>
+                      </a:graphicData>
+                    </a:graphic>
+                    <wp14:sizeRelH relativeFrom="margin">
+                      <wp14:pctWidth>0</wp14:pctWidth>
+                    </wp14:sizeRelH>
+                  </wp:anchor>
+                </w:drawing>
+              </mc:Choice>
+              <mc:Fallback>
+                <w:pict>
+                  <v:shapetype w14:anchorId="7FF32918" id="_x0000_t202" coordsize="21600,21600" o:spt="202" path="m,l,21600r21600,l21600,xe">
+                    <v:stroke joinstyle="miter"/>
+                    <v:path gradientshapeok="t" o:connecttype="rect"/>
+                  </v:shapetype>
+                  <v:shape id="Text Box 1" o:spid="_x0000_s1026" type="#_x0000_t202" style="position:absolute;margin-left:49.45pt;margin-top:681.75pt;width:323.25pt;height:2in;z-index:251672576;visibility:visible;mso-wrap-style:square;mso-width-percent:0;mso-wrap-distance-left:9pt;mso-wrap-distance-top:0;mso-wrap-distance-right:9pt;mso-wrap-distance-bottom:0;mso-position-horizontal:absolute;mso-position-horizontal-relative:text;mso-position-vertical:absolute;mso-position-vertical-relative:text;mso-width-percent:0;mso-width-relative:margin;v-text-anchor:top" o:gfxdata="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" filled="f" stroked="f">
+                    <v:textbox style="mso-fit-shape-to-text:t">
+                      <w:txbxContent>
+                        <w:p>
+                          <w:pPr>
+                            <w:jc w:val="center"/>
+                            <w:rPr>
+                              <w:b w:val="0"/>
+                              <w:caps/>
+                              <w:color w:val="4BACC6" w:themeColor="accent5"/>
+                              <w:szCs w:val="32"/>
+                            </w:rPr>
+                          </w:pPr>
+                          <w:r>
+                            <w:rPr>
+                              <w:b w:val="0"/>
+                              <w:caps/>
+                              <w:color w:val="4BACC6" w:themeColor="accent5"/>
+                              <w:szCs w:val="32"/>
+                              <w:lang w:val="bg-BG"/>
+                            </w:rPr>
+                            <w:t>Ръководител:</w:t>
+                          </w:r>
+                          <w:r>
+                            <w:rPr>
+                              <w:b w:val="0"/>
+                              <w:caps/>
+                              <w:color w:val="4BACC6" w:themeColor="accent5"/>
+                              <w:szCs w:val="32"/>
+                              <w:lang w:val="bg-BG"/>
+                            </w:rPr>
+                            <w:t xml:space="preserve"> Даниела Пендашева</w:t>
+                          </w:r>
+                        </w:p>
+                      </w:txbxContent>
+                    </v:textbox>
+                  </v:shape>
+                </w:pict>
+              </mc:Fallback>
+            </mc:AlternateContent>
+          </w:r>
+          <w:r>
+            <w:rPr>
+              <w:noProof/>
+            </w:rPr>
+            <mc:AlternateContent>
+              <mc:Choice Requires="wps">
+                <w:drawing>
+                  <wp:anchor distT="0" distB="0" distL="114300" distR="114300" simplePos="0" relativeHeight="251670528" behindDoc="1" locked="0" layoutInCell="1" allowOverlap="1" wp14:anchorId="0C5B2445" wp14:editId="430D10E4">
                     <wp:simplePos x="0" y="0"/>
                     <wp:positionH relativeFrom="column">
                       <wp:posOffset>1104900</wp:posOffset>
@@ -190,12 +326,7 @@
               </mc:Choice>
               <mc:Fallback>
                 <w:pict>
-                  <v:shapetype w14:anchorId="0C5B2445" id="_x0000_t202" coordsize="21600,21600" o:spt="202" path="m,l,21600r21600,l21600,xe">
-                    <v:stroke joinstyle="miter"/>
-                    <v:path gradientshapeok="t" o:connecttype="rect"/>
-                  </v:shapetype>
-                  <v:shape id="Text Box 1" o:spid="_x0000_s1026" type="#_x0000_t202" style="position:absolute;margin-left:87pt;margin-top:598.45pt;width:2in;height:75pt;z-index:-251642368;visibility:visible;mso-wrap-style:none;mso-height-percent:0;mso-wrap-distance-left:9pt;mso-wrap-distance-top:0;mso-wrap-distance-right:9pt;mso-wrap-distance-bottom:0;mso-position-horizontal:absolute;mso-position-horizontal-relative:text;mso-position-vertical:absolute;mso-position-vertical-relative:text;mso-height-percent:0;mso-height-relative:margin;v-text-anchor:top" o:gfxdata="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" filled="f" stroked="f">
-                    <v:fill o:detectmouseclick="t"/>
+                  <v:shape w14:anchorId="0C5B2445" id="_x0000_s1027" type="#_x0000_t202" style="position:absolute;margin-left:87pt;margin-top:598.45pt;width:2in;height:75pt;z-index:-251645952;visibility:visible;mso-wrap-style:none;mso-height-percent:0;mso-wrap-distance-left:9pt;mso-wrap-distance-top:0;mso-wrap-distance-right:9pt;mso-wrap-distance-bottom:0;mso-position-horizontal:absolute;mso-position-horizontal-relative:text;mso-position-vertical:absolute;mso-position-vertical-relative:text;mso-height-percent:0;mso-height-relative:margin;v-text-anchor:top" o:gfxdata="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" filled="f" stroked="f">
                     <v:textbox>
                       <w:txbxContent>
                         <w:p>
@@ -323,7 +454,7 @@
             <mc:AlternateContent>
               <mc:Choice Requires="wps">
                 <w:drawing>
-                  <wp:anchor distT="0" distB="0" distL="114300" distR="114300" simplePos="0" relativeHeight="251659776" behindDoc="0" locked="0" layoutInCell="1" allowOverlap="1" wp14:anchorId="1215453D" wp14:editId="20B39670">
+                  <wp:anchor distT="0" distB="0" distL="114300" distR="114300" simplePos="0" relativeHeight="251663360" behindDoc="0" locked="0" layoutInCell="1" allowOverlap="1" wp14:anchorId="1215453D" wp14:editId="20B39670">
                     <wp:simplePos x="0" y="0"/>
                     <wp:positionH relativeFrom="page">
                       <wp:posOffset>714375</wp:posOffset>
@@ -415,7 +546,7 @@
               </mc:Choice>
               <mc:Fallback>
                 <w:pict>
-                  <v:shape w14:anchorId="1215453D" id="Text Box 129" o:spid="_x0000_s1027" type="#_x0000_t202" style="position:absolute;margin-left:56.25pt;margin-top:581.35pt;width:453pt;height:80.25pt;z-index:251659776;visibility:visible;mso-wrap-style:square;mso-width-percent:1154;mso-height-percent:0;mso-wrap-distance-left:9pt;mso-wrap-distance-top:0;mso-wrap-distance-right:9pt;mso-wrap-distance-bottom:0;mso-position-horizontal:absolute;mso-position-horizontal-relative:page;mso-position-vertical:absolute;mso-position-vertical-relative:page;mso-width-percent:1154;mso-height-percent:0;mso-width-relative:margin;mso-height-relative:margin;v-text-anchor:top" o:gfxdata="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" filled="f" stroked="f" strokeweight=".5pt">
+                  <v:shape w14:anchorId="1215453D" id="Text Box 129" o:spid="_x0000_s1028" type="#_x0000_t202" style="position:absolute;margin-left:56.25pt;margin-top:581.35pt;width:453pt;height:80.25pt;z-index:251663360;visibility:visible;mso-wrap-style:square;mso-width-percent:1154;mso-height-percent:0;mso-wrap-distance-left:9pt;mso-wrap-distance-top:0;mso-wrap-distance-right:9pt;mso-wrap-distance-bottom:0;mso-position-horizontal:absolute;mso-position-horizontal-relative:page;mso-position-vertical:absolute;mso-position-vertical-relative:page;mso-width-percent:1154;mso-height-percent:0;mso-width-relative:margin;mso-height-relative:margin;v-text-anchor:top" o:gfxdata="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" filled="f" stroked="f" strokeweight=".5pt">
                     <v:textbox inset="1in,0,86.4pt,0">
                       <w:txbxContent>
                         <w:p>
@@ -456,7 +587,7 @@
             <mc:AlternateContent>
               <mc:Choice Requires="wpg">
                 <w:drawing>
-                  <wp:anchor distT="0" distB="0" distL="114300" distR="114300" simplePos="0" relativeHeight="251643392" behindDoc="1" locked="0" layoutInCell="1" allowOverlap="1" wp14:anchorId="22979BAD" wp14:editId="2D3C08CD">
+                  <wp:anchor distT="0" distB="0" distL="114300" distR="114300" simplePos="0" relativeHeight="251649024" behindDoc="1" locked="0" layoutInCell="1" allowOverlap="1" wp14:anchorId="22979BAD" wp14:editId="2D3C08CD">
                     <wp:simplePos x="0" y="0"/>
                     <wp:positionH relativeFrom="margin">
                       <wp:align>center</wp:align>
@@ -624,6 +755,7 @@
                                       <w:dataBinding w:prefixMappings="xmlns:ns0='http://purl.org/dc/elements/1.1/' xmlns:ns1='http://schemas.openxmlformats.org/package/2006/metadata/core-properties' " w:xpath="/ns1:coreProperties[1]/ns0:title[1]" w:storeItemID="{6C3C8BC8-F283-45AE-878A-BAB7291924A1}"/>
                                       <w:text/>
                                     </w:sdtPr>
+                                    <w:sdtEndPr/>
                                     <w:sdtContent>
                                       <w:proofErr w:type="spellStart"/>
                                       <w:r>
@@ -764,9 +896,9 @@
               </mc:Choice>
               <mc:Fallback>
                 <w:pict>
-                  <v:group w14:anchorId="22979BAD" id="Group 126" o:spid="_x0000_s1028" style="position:absolute;margin-left:0;margin-top:0;width:540pt;height:556.55pt;z-index:-251673088;mso-width-percent:1154;mso-height-percent:670;mso-top-percent:45;mso-position-horizontal:center;mso-position-horizontal-relative:margin;mso-position-vertical-relative:page;mso-width-percent:1154;mso-height-percent:670;mso-top-percent:45;mso-width-relative:margin" coordsize="55613,54044" o:gfxdata="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">
+                  <v:group w14:anchorId="22979BAD" id="Group 126" o:spid="_x0000_s1029" style="position:absolute;margin-left:0;margin-top:0;width:540pt;height:556.55pt;z-index:-251667456;mso-width-percent:1154;mso-height-percent:670;mso-top-percent:45;mso-position-horizontal:center;mso-position-horizontal-relative:margin;mso-position-vertical-relative:page;mso-width-percent:1154;mso-height-percent:670;mso-top-percent:45;mso-width-relative:margin" coordsize="55613,54044" o:gfxdata="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">
                     <o:lock v:ext="edit" aspectratio="t"/>
-                    <v:shape id="Freeform 10" o:spid="_x0000_s1029" style="position:absolute;width:55575;height:54044;visibility:visible;mso-wrap-style:square;v-text-anchor:bottom" coordsize="720,700" o:spt="100" o:gfxdata="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" adj="-11796480,,5400" path="m,c,644,,644,,644v23,6,62,14,113,21c250,685,476,700,720,644v,-27,,-27,,-27c720,,720,,720,,,,,,,e" fillcolor="#2d69b5 [2578]" stroked="f">
+                    <v:shape id="Freeform 10" o:spid="_x0000_s1030" style="position:absolute;width:55575;height:54044;visibility:visible;mso-wrap-style:square;v-text-anchor:bottom" coordsize="720,700" o:spt="100" o:gfxdata="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" adj="-11796480,,5400" path="m,c,644,,644,,644v23,6,62,14,113,21c250,685,476,700,720,644v,-27,,-27,,-27c720,,720,,720,,,,,,,e" fillcolor="#2d69b5 [2578]" stroked="f">
                       <v:fill color2="#091525 [962]" rotate="t" focusposition=".5,.5" focussize="" focus="100%" type="gradientRadial"/>
                       <v:stroke joinstyle="miter"/>
                       <v:formulas/>
@@ -794,6 +926,7 @@
                                 <w:dataBinding w:prefixMappings="xmlns:ns0='http://purl.org/dc/elements/1.1/' xmlns:ns1='http://schemas.openxmlformats.org/package/2006/metadata/core-properties' " w:xpath="/ns1:coreProperties[1]/ns0:title[1]" w:storeItemID="{6C3C8BC8-F283-45AE-878A-BAB7291924A1}"/>
                                 <w:text/>
                               </w:sdtPr>
+                              <w:sdtEndPr/>
                               <w:sdtContent>
                                 <w:proofErr w:type="spellStart"/>
                                 <w:r>
@@ -811,7 +944,7 @@
                         </w:txbxContent>
                       </v:textbox>
                     </v:shape>
-                    <v:shape id="Freeform 11" o:spid="_x0000_s1030" style="position:absolute;left:8763;top:47697;width:46850;height:5099;visibility:visible;mso-wrap-style:square;v-text-anchor:bottom" coordsize="607,66" o:gfxdata="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" path="m607,c450,44,300,57,176,57,109,57,49,53,,48,66,58,152,66,251,66,358,66,480,56,607,27,607,,607,,607,e" fillcolor="white [3212]" stroked="f">
+                    <v:shape id="Freeform 11" o:spid="_x0000_s1031" style="position:absolute;left:8763;top:47697;width:46850;height:5099;visibility:visible;mso-wrap-style:square;v-text-anchor:bottom" coordsize="607,66" o:gfxdata="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" path="m607,c450,44,300,57,176,57,109,57,49,53,,48,66,58,152,66,251,66,358,66,480,56,607,27,607,,607,,607,e" fillcolor="white [3212]" stroked="f">
                       <v:fill opacity="19789f"/>
                       <v:path arrowok="t" o:connecttype="custom" o:connectlocs="4685030,0;1358427,440373;0,370840;1937302,509905;4685030,208598;4685030,0" o:connectangles="0,0,0,0,0,0"/>
                     </v:shape>
@@ -828,7 +961,7 @@
             <mc:AlternateContent>
               <mc:Choice Requires="wps">
                 <w:drawing>
-                  <wp:anchor distT="0" distB="0" distL="114300" distR="114300" simplePos="0" relativeHeight="251646464" behindDoc="0" locked="0" layoutInCell="1" allowOverlap="1" wp14:anchorId="151ABEEE" wp14:editId="16F19BC0">
+                  <wp:anchor distT="0" distB="0" distL="114300" distR="114300" simplePos="0" relativeHeight="251656192" behindDoc="0" locked="0" layoutInCell="1" allowOverlap="1" wp14:anchorId="151ABEEE" wp14:editId="16F19BC0">
                     <wp:simplePos x="0" y="0"/>
                     <wp:positionH relativeFrom="margin">
                       <wp:align>right</wp:align>
@@ -907,6 +1040,7 @@
                                     <w:calendar w:val="gregorian"/>
                                   </w:date>
                                 </w:sdtPr>
+                                <w:sdtEndPr/>
                                 <w:sdtContent>
                                   <w:p>
                                     <w:pPr>
@@ -952,7 +1086,7 @@
               </mc:Choice>
               <mc:Fallback>
                 <w:pict>
-                  <v:rect w14:anchorId="151ABEEE" id="Rectangle 130" o:spid="_x0000_s1031" style="position:absolute;margin-left:-4.4pt;margin-top:0;width:46.8pt;height:77.75pt;z-index:251646464;visibility:visible;mso-wrap-style:square;mso-width-percent:76;mso-height-percent:98;mso-top-percent:23;mso-wrap-distance-left:9pt;mso-wrap-distance-top:0;mso-wrap-distance-right:9pt;mso-wrap-distance-bottom:0;mso-position-horizontal:right;mso-position-horizontal-relative:margin;mso-position-vertical-relative:page;mso-width-percent:76;mso-height-percent:98;mso-top-percent:23;mso-width-relative:page;mso-height-relative:page;v-text-anchor:bottom" o:gfxdata="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" fillcolor="#4f81bd [3204]" stroked="f" strokeweight="2pt">
+                  <v:rect w14:anchorId="151ABEEE" id="Rectangle 130" o:spid="_x0000_s1032" style="position:absolute;margin-left:-4.4pt;margin-top:0;width:46.8pt;height:77.75pt;z-index:251656192;visibility:visible;mso-wrap-style:square;mso-width-percent:76;mso-height-percent:98;mso-top-percent:23;mso-wrap-distance-left:9pt;mso-wrap-distance-top:0;mso-wrap-distance-right:9pt;mso-wrap-distance-bottom:0;mso-position-horizontal:right;mso-position-horizontal-relative:margin;mso-position-vertical-relative:page;mso-width-percent:76;mso-height-percent:98;mso-top-percent:23;mso-width-relative:page;mso-height-relative:page;v-text-anchor:bottom" o:gfxdata="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" fillcolor="#4f81bd [3204]" stroked="f" strokeweight="2pt">
                     <o:lock v:ext="edit" aspectratio="t"/>
                     <v:textbox inset="3.6pt,,3.6pt">
                       <w:txbxContent>
@@ -975,6 +1109,7 @@
                               <w:calendar w:val="gregorian"/>
                             </w:date>
                           </w:sdtPr>
+                          <w:sdtEndPr/>
                           <w:sdtContent>
                             <w:p>
                               <w:pPr>
@@ -1013,8 +1148,22 @@
             <w:br w:type="page"/>
           </w:r>
         </w:p>
+        <w:p>
+          <w:pPr>
+            <w:rPr>
+              <w:lang w:val="bg-BG"/>
+            </w:rPr>
+          </w:pPr>
+        </w:p>
         <w:sdt>
           <w:sdtPr>
+            <w:rPr>
+              <w:rFonts w:asciiTheme="minorHAnsi" w:eastAsiaTheme="minorEastAsia" w:hAnsiTheme="minorHAnsi" w:cstheme="minorBidi"/>
+              <w:bCs w:val="0"/>
+              <w:color w:val="auto"/>
+              <w:sz w:val="32"/>
+              <w:szCs w:val="22"/>
+            </w:rPr>
             <w:id w:val="-1148519484"/>
             <w:docPartObj>
               <w:docPartGallery w:val="Table of Contents"/>
@@ -1023,11 +1172,7 @@
           </w:sdtPr>
           <w:sdtEndPr>
             <w:rPr>
-              <w:rFonts w:asciiTheme="minorHAnsi" w:eastAsiaTheme="minorEastAsia" w:hAnsiTheme="minorHAnsi" w:cstheme="minorBidi"/>
               <w:noProof/>
-              <w:color w:val="auto"/>
-              <w:sz w:val="32"/>
-              <w:szCs w:val="22"/>
             </w:rPr>
           </w:sdtEndPr>
           <w:sdtContent>
@@ -1525,6 +1670,11 @@
               </w:hyperlink>
             </w:p>
             <w:p>
+              <w:pPr>
+                <w:rPr>
+                  <w:noProof/>
+                </w:rPr>
+              </w:pPr>
               <w:r>
                 <w:rPr>
                   <w:bCs/>
@@ -1539,11 +1689,13 @@
           <w:pPr>
             <w:rPr>
               <w:noProof/>
+              <w:lang w:val="bg-BG"/>
             </w:rPr>
           </w:pPr>
           <w:r>
             <w:rPr>
               <w:noProof/>
+              <w:lang w:val="bg-BG"/>
             </w:rPr>
             <w:br w:type="page"/>
           </w:r>
@@ -1555,17 +1707,19 @@
         <w:pStyle w:val="Heading1"/>
         <w:rPr>
           <w:noProof/>
+          <w:lang w:val="bg-BG"/>
         </w:rPr>
       </w:pPr>
-      <w:bookmarkStart w:id="0" w:name="_Toc183366959"/>
+      <w:bookmarkStart w:id="1" w:name="_Toc183366959"/>
       <w:r>
         <w:rPr>
           <w:noProof/>
+          <w:lang w:val="bg-BG"/>
         </w:rPr>
         <w:lastRenderedPageBreak/>
         <w:t>1. Въведение</w:t>
       </w:r>
-      <w:bookmarkEnd w:id="0"/>
+      <w:bookmarkEnd w:id="1"/>
     </w:p>
     <w:p>
       <w:pPr>
@@ -1586,6 +1740,7 @@
           <w:noProof/>
           <w:sz w:val="28"/>
           <w:szCs w:val="28"/>
+          <w:lang w:val="bg-BG"/>
         </w:rPr>
         <w:t>Тази документация описва разработката на уеб платформа за виртуален оглед и продажба на недвижими имоти.</w:t>
       </w:r>
@@ -1597,8 +1752,19 @@
           <w:noProof/>
           <w:sz w:val="28"/>
           <w:szCs w:val="28"/>
+          <w:lang w:val="bg-BG"/>
         </w:rPr>
         <w:br/>
+      </w:r>
+      <w:r>
+        <w:rPr>
+          <w:rFonts w:ascii="Times New Roman" w:hAnsi="Times New Roman" w:cs="Times New Roman"/>
+          <w:b w:val="0"/>
+          <w:bCs/>
+          <w:noProof/>
+          <w:sz w:val="28"/>
+          <w:szCs w:val="28"/>
+        </w:rPr>
         <w:t>Целта на платформата:</w:t>
       </w:r>
     </w:p>
@@ -1690,14 +1856,14 @@
           <w:noProof/>
         </w:rPr>
       </w:pPr>
-      <w:bookmarkStart w:id="1" w:name="_Toc183366960"/>
+      <w:bookmarkStart w:id="2" w:name="_Toc183366960"/>
       <w:r>
         <w:rPr>
           <w:noProof/>
         </w:rPr>
         <w:t>2. Цели и обхват на софтуерното приложение</w:t>
       </w:r>
-      <w:bookmarkEnd w:id="1"/>
+      <w:bookmarkEnd w:id="2"/>
     </w:p>
     <w:p>
       <w:pPr>
@@ -2031,7 +2197,7 @@
           <w:noProof/>
         </w:rPr>
       </w:pPr>
-      <w:bookmarkStart w:id="2" w:name="_Toc183366961"/>
+      <w:bookmarkStart w:id="3" w:name="_Toc183366961"/>
       <w:r>
         <w:rPr>
           <w:noProof/>
@@ -2039,7 +2205,7 @@
         <w:lastRenderedPageBreak/>
         <w:t>3. Анализ на решението</w:t>
       </w:r>
-      <w:bookmarkEnd w:id="2"/>
+      <w:bookmarkEnd w:id="3"/>
     </w:p>
     <w:p>
       <w:pPr>
@@ -2231,7 +2397,164 @@
           <w:sz w:val="28"/>
           <w:szCs w:val="28"/>
         </w:rPr>
-        <w:t>: Показва връзките между "Потребители", "Имоти" и "Търсения".</w:t>
+        <w:t>: Показва връзките между "Потребители",</w:t>
+      </w:r>
+      <w:r>
+        <w:rPr>
+          <w:rFonts w:ascii="Times New Roman" w:hAnsi="Times New Roman" w:cs="Times New Roman"/>
+          <w:b w:val="0"/>
+          <w:i/>
+          <w:iCs/>
+          <w:noProof/>
+          <w:sz w:val="28"/>
+          <w:szCs w:val="28"/>
+        </w:rPr>
+        <w:t xml:space="preserve"> ”</w:t>
+      </w:r>
+      <w:r>
+        <w:rPr>
+          <w:rFonts w:ascii="Times New Roman" w:hAnsi="Times New Roman" w:cs="Times New Roman"/>
+          <w:b w:val="0"/>
+          <w:i/>
+          <w:iCs/>
+          <w:noProof/>
+          <w:sz w:val="28"/>
+          <w:szCs w:val="28"/>
+          <w:lang w:val="bg-BG"/>
+        </w:rPr>
+        <w:t>Персонал</w:t>
+      </w:r>
+      <w:r>
+        <w:rPr>
+          <w:rFonts w:ascii="Times New Roman" w:hAnsi="Times New Roman" w:cs="Times New Roman"/>
+          <w:b w:val="0"/>
+          <w:i/>
+          <w:iCs/>
+          <w:noProof/>
+          <w:sz w:val="28"/>
+          <w:szCs w:val="28"/>
+        </w:rPr>
+        <w:t>”</w:t>
+      </w:r>
+      <w:r>
+        <w:rPr>
+          <w:rFonts w:ascii="Times New Roman" w:hAnsi="Times New Roman" w:cs="Times New Roman"/>
+          <w:b w:val="0"/>
+          <w:i/>
+          <w:iCs/>
+          <w:noProof/>
+          <w:sz w:val="28"/>
+          <w:szCs w:val="28"/>
+          <w:lang w:val="bg-BG"/>
+        </w:rPr>
+        <w:t xml:space="preserve"> и</w:t>
+      </w:r>
+      <w:r>
+        <w:rPr>
+          <w:rFonts w:ascii="Times New Roman" w:hAnsi="Times New Roman" w:cs="Times New Roman"/>
+          <w:b w:val="0"/>
+          <w:i/>
+          <w:iCs/>
+          <w:noProof/>
+          <w:sz w:val="28"/>
+          <w:szCs w:val="28"/>
+        </w:rPr>
+        <w:t xml:space="preserve"> "Имоти".</w:t>
+      </w:r>
+    </w:p>
+    <w:p>
+      <w:pPr>
+        <w:ind w:left="1440"/>
+        <w:rPr>
+          <w:rFonts w:ascii="Times New Roman" w:hAnsi="Times New Roman" w:cs="Times New Roman"/>
+          <w:b w:val="0"/>
+          <w:i/>
+          <w:iCs/>
+          <w:noProof/>
+          <w:sz w:val="28"/>
+          <w:szCs w:val="28"/>
+        </w:rPr>
+      </w:pPr>
+      <w:r>
+        <w:rPr>
+          <w:rFonts w:ascii="Times New Roman" w:hAnsi="Times New Roman" w:cs="Times New Roman"/>
+          <w:b w:val="0"/>
+          <w:i/>
+          <w:iCs/>
+          <w:noProof/>
+          <w:sz w:val="28"/>
+          <w:szCs w:val="28"/>
+        </w:rPr>
+        <w:drawing>
+          <wp:inline distT="0" distB="0" distL="0" distR="0" wp14:anchorId="77AA1130" wp14:editId="581A2D74">
+            <wp:extent cx="4123068" cy="3230880"/>
+            <wp:effectExtent l="0" t="0" r="0" b="7620"/>
+            <wp:docPr id="4" name="Picture 4"/>
+            <wp:cNvGraphicFramePr>
+              <a:graphicFrameLocks xmlns:a="http://schemas.openxmlformats.org/drawingml/2006/main" noChangeAspect="1"/>
+            </wp:cNvGraphicFramePr>
+            <a:graphic xmlns:a="http://schemas.openxmlformats.org/drawingml/2006/main">
+              <a:graphicData uri="http://schemas.openxmlformats.org/drawingml/2006/picture">
+                <pic:pic xmlns:pic="http://schemas.openxmlformats.org/drawingml/2006/picture">
+                  <pic:nvPicPr>
+                    <pic:cNvPr id="0" name="Picture 4"/>
+                    <pic:cNvPicPr>
+                      <a:picLocks noChangeAspect="1" noChangeArrowheads="1"/>
+                    </pic:cNvPicPr>
+                  </pic:nvPicPr>
+                  <pic:blipFill>
+                    <a:blip r:embed="rId8">
+                      <a:extLst>
+                        <a:ext uri="{28A0092B-C50C-407E-A947-70E740481C1C}">
+                          <a14:useLocalDpi xmlns:a14="http://schemas.microsoft.com/office/drawing/2010/main" val="0"/>
+                        </a:ext>
+                      </a:extLst>
+                    </a:blip>
+                    <a:srcRect/>
+                    <a:stretch>
+                      <a:fillRect/>
+                    </a:stretch>
+                  </pic:blipFill>
+                  <pic:spPr bwMode="auto">
+                    <a:xfrm>
+                      <a:off x="0" y="0"/>
+                      <a:ext cx="4197177" cy="3288953"/>
+                    </a:xfrm>
+                    <a:prstGeom prst="rect">
+                      <a:avLst/>
+                    </a:prstGeom>
+                    <a:noFill/>
+                  </pic:spPr>
+                </pic:pic>
+              </a:graphicData>
+            </a:graphic>
+          </wp:inline>
+        </w:drawing>
+      </w:r>
+    </w:p>
+    <w:p>
+      <w:pPr>
+        <w:rPr>
+          <w:rFonts w:ascii="Times New Roman" w:hAnsi="Times New Roman" w:cs="Times New Roman"/>
+          <w:b w:val="0"/>
+          <w:i/>
+          <w:iCs/>
+          <w:noProof/>
+          <w:sz w:val="28"/>
+          <w:szCs w:val="28"/>
+        </w:rPr>
+      </w:pPr>
+      <w:r>
+        <w:rPr>
+          <w:rFonts w:ascii="Times New Roman" w:hAnsi="Times New Roman" w:cs="Times New Roman"/>
+          <w:b w:val="0"/>
+          <w:i/>
+          <w:iCs/>
+          <w:noProof/>
+          <w:sz w:val="28"/>
+          <w:szCs w:val="28"/>
+        </w:rPr>
+        <w:br w:type="page"/>
       </w:r>
     </w:p>
     <w:p>
@@ -2255,6 +2578,7 @@
           <w:sz w:val="28"/>
           <w:szCs w:val="28"/>
         </w:rPr>
+        <w:lastRenderedPageBreak/>
         <w:t>Use Case диаграма:</w:t>
       </w:r>
       <w:r>
@@ -2282,19 +2606,83 @@
     </w:p>
     <w:p>
       <w:pPr>
+        <w:ind w:left="1440"/>
+        <w:rPr>
+          <w:rFonts w:ascii="Times New Roman" w:hAnsi="Times New Roman" w:cs="Times New Roman"/>
+          <w:noProof/>
+          <w:sz w:val="28"/>
+          <w:szCs w:val="28"/>
+        </w:rPr>
+      </w:pPr>
+      <w:r>
+        <w:rPr>
+          <w:rFonts w:ascii="Times New Roman" w:hAnsi="Times New Roman" w:cs="Times New Roman"/>
+          <w:noProof/>
+          <w:sz w:val="28"/>
+          <w:szCs w:val="28"/>
+        </w:rPr>
+        <w:drawing>
+          <wp:inline distT="0" distB="0" distL="0" distR="0" wp14:anchorId="21D27A70" wp14:editId="3CFDE6FC">
+            <wp:extent cx="3543300" cy="4083803"/>
+            <wp:effectExtent l="0" t="0" r="0" b="0"/>
+            <wp:docPr id="2" name="Picture 2"/>
+            <wp:cNvGraphicFramePr>
+              <a:graphicFrameLocks xmlns:a="http://schemas.openxmlformats.org/drawingml/2006/main" noChangeAspect="1"/>
+            </wp:cNvGraphicFramePr>
+            <a:graphic xmlns:a="http://schemas.openxmlformats.org/drawingml/2006/main">
+              <a:graphicData uri="http://schemas.openxmlformats.org/drawingml/2006/picture">
+                <pic:pic xmlns:pic="http://schemas.openxmlformats.org/drawingml/2006/picture">
+                  <pic:nvPicPr>
+                    <pic:cNvPr id="0" name="Picture 3"/>
+                    <pic:cNvPicPr>
+                      <a:picLocks noChangeAspect="1" noChangeArrowheads="1"/>
+                    </pic:cNvPicPr>
+                  </pic:nvPicPr>
+                  <pic:blipFill>
+                    <a:blip r:embed="rId9">
+                      <a:extLst>
+                        <a:ext uri="{28A0092B-C50C-407E-A947-70E740481C1C}">
+                          <a14:useLocalDpi xmlns:a14="http://schemas.microsoft.com/office/drawing/2010/main" val="0"/>
+                        </a:ext>
+                      </a:extLst>
+                    </a:blip>
+                    <a:srcRect/>
+                    <a:stretch>
+                      <a:fillRect/>
+                    </a:stretch>
+                  </pic:blipFill>
+                  <pic:spPr bwMode="auto">
+                    <a:xfrm>
+                      <a:off x="0" y="0"/>
+                      <a:ext cx="3587099" cy="4134283"/>
+                    </a:xfrm>
+                    <a:prstGeom prst="rect">
+                      <a:avLst/>
+                    </a:prstGeom>
+                    <a:noFill/>
+                  </pic:spPr>
+                </pic:pic>
+              </a:graphicData>
+            </a:graphic>
+          </wp:inline>
+        </w:drawing>
+      </w:r>
+    </w:p>
+    <w:p>
+      <w:pPr>
         <w:pStyle w:val="Heading1"/>
         <w:rPr>
           <w:noProof/>
         </w:rPr>
       </w:pPr>
-      <w:bookmarkStart w:id="3" w:name="_Toc183366962"/>
+      <w:bookmarkStart w:id="4" w:name="_Toc183366962"/>
       <w:r>
         <w:rPr>
           <w:noProof/>
         </w:rPr>
         <w:t>4. Дизайн</w:t>
       </w:r>
-      <w:bookmarkEnd w:id="3"/>
+      <w:bookmarkEnd w:id="4"/>
     </w:p>
     <w:p>
       <w:pPr>
@@ -2346,7 +2734,16 @@
           <w:sz w:val="28"/>
           <w:szCs w:val="28"/>
         </w:rPr>
-        <w:t>ASP.NET Core</w:t>
+        <w:t>ASP.NET</w:t>
+      </w:r>
+      <w:r>
+        <w:rPr>
+          <w:rFonts w:ascii="Times New Roman" w:hAnsi="Times New Roman" w:cs="Times New Roman"/>
+          <w:noProof/>
+          <w:sz w:val="28"/>
+          <w:szCs w:val="28"/>
+        </w:rPr>
+        <w:t xml:space="preserve"> Core</w:t>
       </w:r>
       <w:r>
         <w:rPr>
@@ -2533,7 +2930,45 @@
           <w:sz w:val="28"/>
           <w:szCs w:val="28"/>
         </w:rPr>
-        <w:t>Приложението използва три слоя:</w:t>
+        <w:t>Приложението използва</w:t>
+      </w:r>
+      <w:r>
+        <w:rPr>
+          <w:rFonts w:ascii="Times New Roman" w:hAnsi="Times New Roman" w:cs="Times New Roman"/>
+          <w:noProof/>
+          <w:sz w:val="28"/>
+          <w:szCs w:val="28"/>
+          <w:lang w:val="bg-BG"/>
+        </w:rPr>
+        <w:t xml:space="preserve"> </w:t>
+      </w:r>
+      <w:r>
+        <w:rPr>
+          <w:rFonts w:ascii="Times New Roman" w:hAnsi="Times New Roman" w:cs="Times New Roman"/>
+          <w:noProof/>
+          <w:sz w:val="28"/>
+          <w:szCs w:val="28"/>
+        </w:rPr>
+        <w:t xml:space="preserve">MVC </w:t>
+      </w:r>
+      <w:r>
+        <w:rPr>
+          <w:rFonts w:ascii="Times New Roman" w:hAnsi="Times New Roman" w:cs="Times New Roman"/>
+          <w:noProof/>
+          <w:sz w:val="28"/>
+          <w:szCs w:val="28"/>
+          <w:lang w:val="bg-BG"/>
+        </w:rPr>
+        <w:t>архитектура</w:t>
+      </w:r>
+      <w:r>
+        <w:rPr>
+          <w:rFonts w:ascii="Times New Roman" w:hAnsi="Times New Roman" w:cs="Times New Roman"/>
+          <w:noProof/>
+          <w:sz w:val="28"/>
+          <w:szCs w:val="28"/>
+        </w:rPr>
+        <w:t>:</w:t>
       </w:r>
     </w:p>
     <w:p>
@@ -2557,7 +2992,17 @@
           <w:sz w:val="28"/>
           <w:szCs w:val="28"/>
         </w:rPr>
-        <w:t>Presentation Layer:</w:t>
+        <w:t>Models</w:t>
+      </w:r>
+      <w:r>
+        <w:rPr>
+          <w:rFonts w:ascii="Times New Roman" w:hAnsi="Times New Roman" w:cs="Times New Roman"/>
+          <w:bCs/>
+          <w:noProof/>
+          <w:sz w:val="28"/>
+          <w:szCs w:val="28"/>
+        </w:rPr>
+        <w:t>:</w:t>
       </w:r>
       <w:r>
         <w:rPr>
@@ -2578,8 +3023,9 @@
           <w:noProof/>
           <w:sz w:val="28"/>
           <w:szCs w:val="28"/>
+          <w:lang w:val="bg-BG"/>
         </w:rPr>
-        <w:t>Отговаря за потребителския интерфейс с HTML, CSS и JavaScript.</w:t>
+        <w:t>Служи за работа с данните, които платформата ще извежда.</w:t>
       </w:r>
     </w:p>
     <w:p>
@@ -2603,7 +3049,18 @@
           <w:sz w:val="28"/>
           <w:szCs w:val="28"/>
         </w:rPr>
-        <w:t>Business Logic Layer:</w:t>
+        <w:lastRenderedPageBreak/>
+        <w:t>Views</w:t>
+      </w:r>
+      <w:r>
+        <w:rPr>
+          <w:rFonts w:ascii="Times New Roman" w:hAnsi="Times New Roman" w:cs="Times New Roman"/>
+          <w:bCs/>
+          <w:noProof/>
+          <w:sz w:val="28"/>
+          <w:szCs w:val="28"/>
+        </w:rPr>
+        <w:t>:</w:t>
       </w:r>
       <w:r>
         <w:rPr>
@@ -2624,8 +3081,9 @@
           <w:noProof/>
           <w:sz w:val="28"/>
           <w:szCs w:val="28"/>
+          <w:lang w:val="bg-BG"/>
         </w:rPr>
-        <w:t>Обработва логиката на търсене, регистрация и права за достъп.</w:t>
+        <w:t>Представя визуално данните, които моделите са взели.</w:t>
       </w:r>
     </w:p>
     <w:p>
@@ -2653,7 +3111,17 @@
           <w:sz w:val="28"/>
           <w:szCs w:val="28"/>
         </w:rPr>
-        <w:t>Data Access Layer:</w:t>
+        <w:t>Controllers</w:t>
+      </w:r>
+      <w:r>
+        <w:rPr>
+          <w:rFonts w:ascii="Times New Roman" w:hAnsi="Times New Roman" w:cs="Times New Roman"/>
+          <w:bCs/>
+          <w:noProof/>
+          <w:sz w:val="28"/>
+          <w:szCs w:val="28"/>
+        </w:rPr>
+        <w:t>:</w:t>
       </w:r>
       <w:r>
         <w:rPr>
@@ -2674,8 +3142,9 @@
           <w:noProof/>
           <w:sz w:val="28"/>
           <w:szCs w:val="28"/>
+          <w:lang w:val="bg-BG"/>
         </w:rPr>
-        <w:t>Управлява взаимодействието с базата данни чрез Entity Framework.</w:t>
+        <w:t xml:space="preserve">Служи като връзка между моделите и изгледите. </w:t>
       </w:r>
     </w:p>
     <w:p>
@@ -2701,7 +3170,6 @@
           <w:sz w:val="28"/>
           <w:szCs w:val="28"/>
         </w:rPr>
-        <w:lastRenderedPageBreak/>
         <w:t>Визуален интерфейс</w:t>
       </w:r>
     </w:p>
@@ -2812,14 +3280,14 @@
           <w:noProof/>
         </w:rPr>
       </w:pPr>
-      <w:bookmarkStart w:id="4" w:name="_Toc183366963"/>
+      <w:bookmarkStart w:id="5" w:name="_Toc183366963"/>
       <w:r>
         <w:rPr>
           <w:noProof/>
         </w:rPr>
         <w:t>5. Тестване</w:t>
       </w:r>
-      <w:bookmarkEnd w:id="4"/>
+      <w:bookmarkEnd w:id="5"/>
     </w:p>
     <w:p>
       <w:pPr>
@@ -3080,14 +3548,14 @@
           <w:noProof/>
         </w:rPr>
       </w:pPr>
-      <w:bookmarkStart w:id="5" w:name="_Toc183366964"/>
+      <w:bookmarkStart w:id="6" w:name="_Toc183366964"/>
       <w:r>
         <w:rPr>
           <w:noProof/>
         </w:rPr>
         <w:t>6. Заключение</w:t>
       </w:r>
-      <w:bookmarkEnd w:id="5"/>
+      <w:bookmarkEnd w:id="6"/>
     </w:p>
     <w:p>
       <w:pPr>
@@ -3163,6 +3631,7 @@
           <w:sz w:val="28"/>
           <w:szCs w:val="28"/>
         </w:rPr>
+        <w:lastRenderedPageBreak/>
         <w:t>Лесно управление на обявите от администратори.</w:t>
       </w:r>
     </w:p>
@@ -3224,15 +3693,14 @@
           <w:noProof/>
         </w:rPr>
       </w:pPr>
-      <w:bookmarkStart w:id="6" w:name="_Toc183366965"/>
+      <w:bookmarkStart w:id="7" w:name="_Toc183366965"/>
       <w:r>
         <w:rPr>
           <w:noProof/>
         </w:rPr>
-        <w:lastRenderedPageBreak/>
         <w:t>7. Приложение: Примерен сценарий</w:t>
       </w:r>
-      <w:bookmarkEnd w:id="6"/>
+      <w:bookmarkEnd w:id="7"/>
     </w:p>
     <w:p>
       <w:pPr>
@@ -3254,7 +3722,36 @@
           <w:sz w:val="28"/>
           <w:szCs w:val="28"/>
         </w:rPr>
-        <w:t>Гост потребител търси апартаменти в Бургас с бюджет под 200 000 лв.</w:t>
+        <w:t xml:space="preserve">Гост потребител търси </w:t>
+      </w:r>
+      <w:r>
+        <w:rPr>
+          <w:rFonts w:ascii="Times New Roman" w:hAnsi="Times New Roman" w:cs="Times New Roman"/>
+          <w:noProof/>
+          <w:sz w:val="28"/>
+          <w:szCs w:val="28"/>
+          <w:lang w:val="bg-BG"/>
+        </w:rPr>
+        <w:t xml:space="preserve">двустаен </w:t>
+      </w:r>
+      <w:r>
+        <w:rPr>
+          <w:rFonts w:ascii="Times New Roman" w:hAnsi="Times New Roman" w:cs="Times New Roman"/>
+          <w:noProof/>
+          <w:sz w:val="28"/>
+          <w:szCs w:val="28"/>
+        </w:rPr>
+        <w:t>апартамент в Бургас</w:t>
+      </w:r>
+      <w:r>
+        <w:rPr>
+          <w:rFonts w:ascii="Times New Roman" w:hAnsi="Times New Roman" w:cs="Times New Roman"/>
+          <w:noProof/>
+          <w:sz w:val="28"/>
+          <w:szCs w:val="28"/>
+          <w:lang w:val="bg-BG"/>
+        </w:rPr>
+        <w:t>.</w:t>
       </w:r>
     </w:p>
     <w:p>
@@ -3325,6 +3822,28 @@
         </w:rPr>
         <w:t>Администраторът редактира описание на имот и го актуализира.</w:t>
       </w:r>
+    </w:p>
+    <w:p>
+      <w:pPr>
+        <w:rPr>
+          <w:rFonts w:ascii="Times New Roman" w:hAnsi="Times New Roman" w:cs="Times New Roman"/>
+          <w:noProof/>
+          <w:sz w:val="28"/>
+          <w:szCs w:val="28"/>
+          <w:lang w:val="bg-BG"/>
+        </w:rPr>
+      </w:pPr>
+    </w:p>
+    <w:p>
+      <w:pPr>
+        <w:rPr>
+          <w:rFonts w:ascii="Times New Roman" w:hAnsi="Times New Roman" w:cs="Times New Roman"/>
+          <w:noProof/>
+          <w:sz w:val="28"/>
+          <w:szCs w:val="28"/>
+          <w:lang w:val="bg-BG"/>
+        </w:rPr>
+      </w:pPr>
     </w:p>
     <w:sectPr>
       <w:pgSz w:w="12240" w:h="15840"/>
@@ -3338,8 +3857,58 @@
 </w:document>
 </file>
 
+<file path=word/endnotes.xml><?xml version="1.0" encoding="utf-8"?>
+<w:endnotes xmlns:wpc="http://schemas.microsoft.com/office/word/2010/wordprocessingCanvas" xmlns:cx="http://schemas.microsoft.com/office/drawing/2014/chartex" xmlns:cx1="http://schemas.microsoft.com/office/drawing/2015/9/8/chartex" xmlns:cx2="http://schemas.microsoft.com/office/drawing/2015/10/21/chartex" xmlns:cx3="http://schemas.microsoft.com/office/drawing/2016/5/9/chartex" xmlns:cx4="http://schemas.microsoft.com/office/drawing/2016/5/10/chartex" xmlns:cx5="http://schemas.microsoft.com/office/drawing/2016/5/11/chartex" xmlns:cx6="http://schemas.microsoft.com/office/drawing/2016/5/12/chartex" xmlns:cx7="http://schemas.microsoft.com/office/drawing/2016/5/13/chartex" xmlns:cx8="http://schemas.microsoft.com/office/drawing/2016/5/14/chartex" xmlns:mc="http://schemas.openxmlformats.org/markup-compatibility/2006" xmlns:aink="http://schemas.microsoft.com/office/drawing/2016/ink" xmlns:am3d="http://schemas.microsoft.com/office/drawing/2017/model3d" xmlns:o="urn:schemas-microsoft-com:office:office" xmlns:r="http://schemas.openxmlformats.org/officeDocument/2006/relationships" xmlns:m="http://schemas.openxmlformats.org/officeDocument/2006/math" xmlns:v="urn:schemas-microsoft-com:vml" xmlns:wp14="http://schemas.microsoft.com/office/word/2010/wordprocessingDrawing" xmlns:wp="http://schemas.openxmlformats.org/drawingml/2006/wordprocessingDrawing" xmlns:w10="urn:schemas-microsoft-com:office:word" xmlns:w="http://schemas.openxmlformats.org/wordprocessingml/2006/main" xmlns:w14="http://schemas.microsoft.com/office/word/2010/wordml" xmlns:w15="http://schemas.microsoft.com/office/word/2012/wordml" xmlns:w16cid="http://schemas.microsoft.com/office/word/2016/wordml/cid" xmlns:w16se="http://schemas.microsoft.com/office/word/2015/wordml/symex" xmlns:wpg="http://schemas.microsoft.com/office/word/2010/wordprocessingGroup" xmlns:wpi="http://schemas.microsoft.com/office/word/2010/wordprocessingInk" xmlns:wne="http://schemas.microsoft.com/office/word/2006/wordml" xmlns:wps="http://schemas.microsoft.com/office/word/2010/wordprocessingShape" mc:Ignorable="w14 w15 w16se w16cid wp14">
+  <w:endnote w:type="separator" w:id="-1">
+    <w:p>
+      <w:pPr>
+        <w:spacing w:after="0" w:line="240" w:lineRule="auto"/>
+      </w:pPr>
+      <w:r>
+        <w:separator/>
+      </w:r>
+    </w:p>
+  </w:endnote>
+  <w:endnote w:type="continuationSeparator" w:id="0">
+    <w:p>
+      <w:pPr>
+        <w:spacing w:after="0" w:line="240" w:lineRule="auto"/>
+      </w:pPr>
+      <w:r>
+        <w:continuationSeparator/>
+      </w:r>
+    </w:p>
+  </w:endnote>
+</w:endnotes>
+</file>
+
+<file path=word/footnotes.xml><?xml version="1.0" encoding="utf-8"?>
+<w:footnotes xmlns:wpc="http://schemas.microsoft.com/office/word/2010/wordprocessingCanvas" xmlns:cx="http://schemas.microsoft.com/office/drawing/2014/chartex" xmlns:cx1="http://schemas.microsoft.com/office/drawing/2015/9/8/chartex" xmlns:cx2="http://schemas.microsoft.com/office/drawing/2015/10/21/chartex" xmlns:cx3="http://schemas.microsoft.com/office/drawing/2016/5/9/chartex" xmlns:cx4="http://schemas.microsoft.com/office/drawing/2016/5/10/chartex" xmlns:cx5="http://schemas.microsoft.com/office/drawing/2016/5/11/chartex" xmlns:cx6="http://schemas.microsoft.com/office/drawing/2016/5/12/chartex" xmlns:cx7="http://schemas.microsoft.com/office/drawing/2016/5/13/chartex" xmlns:cx8="http://schemas.microsoft.com/office/drawing/2016/5/14/chartex" xmlns:mc="http://schemas.openxmlformats.org/markup-compatibility/2006" xmlns:aink="http://schemas.microsoft.com/office/drawing/2016/ink" xmlns:am3d="http://schemas.microsoft.com/office/drawing/2017/model3d" xmlns:o="urn:schemas-microsoft-com:office:office" xmlns:r="http://schemas.openxmlformats.org/officeDocument/2006/relationships" xmlns:m="http://schemas.openxmlformats.org/officeDocument/2006/math" xmlns:v="urn:schemas-microsoft-com:vml" xmlns:wp14="http://schemas.microsoft.com/office/word/2010/wordprocessingDrawing" xmlns:wp="http://schemas.openxmlformats.org/drawingml/2006/wordprocessingDrawing" xmlns:w10="urn:schemas-microsoft-com:office:word" xmlns:w="http://schemas.openxmlformats.org/wordprocessingml/2006/main" xmlns:w14="http://schemas.microsoft.com/office/word/2010/wordml" xmlns:w15="http://schemas.microsoft.com/office/word/2012/wordml" xmlns:w16cid="http://schemas.microsoft.com/office/word/2016/wordml/cid" xmlns:w16se="http://schemas.microsoft.com/office/word/2015/wordml/symex" xmlns:wpg="http://schemas.microsoft.com/office/word/2010/wordprocessingGroup" xmlns:wpi="http://schemas.microsoft.com/office/word/2010/wordprocessingInk" xmlns:wne="http://schemas.microsoft.com/office/word/2006/wordml" xmlns:wps="http://schemas.microsoft.com/office/word/2010/wordprocessingShape" mc:Ignorable="w14 w15 w16se w16cid wp14">
+  <w:footnote w:type="separator" w:id="-1">
+    <w:p>
+      <w:pPr>
+        <w:spacing w:after="0" w:line="240" w:lineRule="auto"/>
+      </w:pPr>
+      <w:r>
+        <w:separator/>
+      </w:r>
+    </w:p>
+  </w:footnote>
+  <w:footnote w:type="continuationSeparator" w:id="0">
+    <w:p>
+      <w:pPr>
+        <w:spacing w:after="0" w:line="240" w:lineRule="auto"/>
+      </w:pPr>
+      <w:r>
+        <w:continuationSeparator/>
+      </w:r>
+    </w:p>
+  </w:footnote>
+</w:footnotes>
+</file>
+
 <file path=word/numbering.xml><?xml version="1.0" encoding="utf-8"?>
-<w:numbering xmlns:wpc="http://schemas.microsoft.com/office/word/2010/wordprocessingCanvas" xmlns:cx="http://schemas.microsoft.com/office/drawing/2014/chartex" xmlns:cx1="http://schemas.microsoft.com/office/drawing/2015/9/8/chartex" xmlns:cx2="http://schemas.microsoft.com/office/drawing/2015/10/21/chartex" xmlns:cx3="http://schemas.microsoft.com/office/drawing/2016/5/9/chartex" xmlns:cx4="http://schemas.microsoft.com/office/drawing/2016/5/10/chartex" xmlns:cx5="http://schemas.microsoft.com/office/drawing/2016/5/11/chartex" xmlns:cx6="http://schemas.microsoft.com/office/drawing/2016/5/12/chartex" xmlns:cx7="http://schemas.microsoft.com/office/drawing/2016/5/13/chartex" xmlns:cx8="http://schemas.microsoft.com/office/drawing/2016/5/14/chartex" xmlns:mc="http://schemas.openxmlformats.org/markup-compatibility/2006" xmlns:aink="http://schemas.microsoft.com/office/drawing/2016/ink" xmlns:am3d="http://schemas.microsoft.com/office/drawing/2017/model3d" xmlns:o="urn:schemas-microsoft-com:office:office" xmlns:oel="http://schemas.microsoft.com/office/2019/extlst" xmlns:r="http://schemas.openxmlformats.org/officeDocument/2006/relationships" xmlns:m="http://schemas.openxmlformats.org/officeDocument/2006/math" xmlns:v="urn:schemas-microsoft-com:vml" xmlns:wp14="http://schemas.microsoft.com/office/word/2010/wordprocessingDrawing" xmlns:wp="http://schemas.openxmlformats.org/drawingml/2006/wordprocessingDrawing" xmlns:w10="urn:schemas-microsoft-com:office:word" xmlns:w="http://schemas.openxmlformats.org/wordprocessingml/2006/main" xmlns:w14="http://schemas.microsoft.com/office/word/2010/wordml" xmlns:w15="http://schemas.microsoft.com/office/word/2012/wordml" xmlns:w16cex="http://schemas.microsoft.com/office/word/2018/wordml/cex" xmlns:w16cid="http://schemas.microsoft.com/office/word/2016/wordml/cid" xmlns:w16="http://schemas.microsoft.com/office/word/2018/wordml" xmlns:w16du="http://schemas.microsoft.com/office/word/2023/wordml/word16du" xmlns:w16sdtdh="http://schemas.microsoft.com/office/word/2020/wordml/sdtdatahash" xmlns:w16se="http://schemas.microsoft.com/office/word/2015/wordml/symex" xmlns:wpg="http://schemas.microsoft.com/office/word/2010/wordprocessingGroup" xmlns:wpi="http://schemas.microsoft.com/office/word/2010/wordprocessingInk" xmlns:wne="http://schemas.microsoft.com/office/word/2006/wordml" xmlns:wps="http://schemas.microsoft.com/office/word/2010/wordprocessingShape" mc:Ignorable="w14 w15 w16se w16cid w16 w16cex w16sdtdh w16du wp14">
+<w:numbering xmlns:wpc="http://schemas.microsoft.com/office/word/2010/wordprocessingCanvas" xmlns:cx="http://schemas.microsoft.com/office/drawing/2014/chartex" xmlns:cx1="http://schemas.microsoft.com/office/drawing/2015/9/8/chartex" xmlns:cx2="http://schemas.microsoft.com/office/drawing/2015/10/21/chartex" xmlns:cx3="http://schemas.microsoft.com/office/drawing/2016/5/9/chartex" xmlns:cx4="http://schemas.microsoft.com/office/drawing/2016/5/10/chartex" xmlns:cx5="http://schemas.microsoft.com/office/drawing/2016/5/11/chartex" xmlns:cx6="http://schemas.microsoft.com/office/drawing/2016/5/12/chartex" xmlns:cx7="http://schemas.microsoft.com/office/drawing/2016/5/13/chartex" xmlns:cx8="http://schemas.microsoft.com/office/drawing/2016/5/14/chartex" xmlns:mc="http://schemas.openxmlformats.org/markup-compatibility/2006" xmlns:aink="http://schemas.microsoft.com/office/drawing/2016/ink" xmlns:am3d="http://schemas.microsoft.com/office/drawing/2017/model3d" xmlns:o="urn:schemas-microsoft-com:office:office" xmlns:r="http://schemas.openxmlformats.org/officeDocument/2006/relationships" xmlns:m="http://schemas.openxmlformats.org/officeDocument/2006/math" xmlns:v="urn:schemas-microsoft-com:vml" xmlns:wp14="http://schemas.microsoft.com/office/word/2010/wordprocessingDrawing" xmlns:wp="http://schemas.openxmlformats.org/drawingml/2006/wordprocessingDrawing" xmlns:w10="urn:schemas-microsoft-com:office:word" xmlns:w="http://schemas.openxmlformats.org/wordprocessingml/2006/main" xmlns:w14="http://schemas.microsoft.com/office/word/2010/wordml" xmlns:w15="http://schemas.microsoft.com/office/word/2012/wordml" xmlns:w16cid="http://schemas.microsoft.com/office/word/2016/wordml/cid" xmlns:w16se="http://schemas.microsoft.com/office/word/2015/wordml/symex" xmlns:wpg="http://schemas.microsoft.com/office/word/2010/wordprocessingGroup" xmlns:wpi="http://schemas.microsoft.com/office/word/2010/wordprocessingInk" xmlns:wne="http://schemas.microsoft.com/office/word/2006/wordml" xmlns:wps="http://schemas.microsoft.com/office/word/2010/wordprocessingShape" mc:Ignorable="w14 w15 w16se w16cid wp14">
   <w:abstractNum w:abstractNumId="0" w15:restartNumberingAfterBreak="0">
     <w:nsid w:val="FFFFFF7C"/>
     <w:multiLevelType w:val="singleLevel"/>
@@ -3625,6 +4194,92 @@
     </w:lvl>
   </w:abstractNum>
   <w:abstractNum w:abstractNumId="10" w15:restartNumberingAfterBreak="0">
+    <w:nsid w:val="098E33A7"/>
+    <w:multiLevelType w:val="hybridMultilevel"/>
+    <w:tmpl w:val="B300BA42"/>
+    <w:lvl w:ilvl="0" w:tplc="0409000F">
+      <w:start w:val="1"/>
+      <w:numFmt w:val="decimal"/>
+      <w:lvlText w:val="%1."/>
+      <w:lvlJc w:val="left"/>
+      <w:pPr>
+        <w:ind w:left="720" w:hanging="360"/>
+      </w:pPr>
+    </w:lvl>
+    <w:lvl w:ilvl="1" w:tplc="04090019" w:tentative="1">
+      <w:start w:val="1"/>
+      <w:numFmt w:val="lowerLetter"/>
+      <w:lvlText w:val="%2."/>
+      <w:lvlJc w:val="left"/>
+      <w:pPr>
+        <w:ind w:left="1440" w:hanging="360"/>
+      </w:pPr>
+    </w:lvl>
+    <w:lvl w:ilvl="2" w:tplc="0409001B" w:tentative="1">
+      <w:start w:val="1"/>
+      <w:numFmt w:val="lowerRoman"/>
+      <w:lvlText w:val="%3."/>
+      <w:lvlJc w:val="right"/>
+      <w:pPr>
+        <w:ind w:left="2160" w:hanging="180"/>
+      </w:pPr>
+    </w:lvl>
+    <w:lvl w:ilvl="3" w:tplc="0409000F" w:tentative="1">
+      <w:start w:val="1"/>
+      <w:numFmt w:val="decimal"/>
+      <w:lvlText w:val="%4."/>
+      <w:lvlJc w:val="left"/>
+      <w:pPr>
+        <w:ind w:left="2880" w:hanging="360"/>
+      </w:pPr>
+    </w:lvl>
+    <w:lvl w:ilvl="4" w:tplc="04090019" w:tentative="1">
+      <w:start w:val="1"/>
+      <w:numFmt w:val="lowerLetter"/>
+      <w:lvlText w:val="%5."/>
+      <w:lvlJc w:val="left"/>
+      <w:pPr>
+        <w:ind w:left="3600" w:hanging="360"/>
+      </w:pPr>
+    </w:lvl>
+    <w:lvl w:ilvl="5" w:tplc="0409001B" w:tentative="1">
+      <w:start w:val="1"/>
+      <w:numFmt w:val="lowerRoman"/>
+      <w:lvlText w:val="%6."/>
+      <w:lvlJc w:val="right"/>
+      <w:pPr>
+        <w:ind w:left="4320" w:hanging="180"/>
+      </w:pPr>
+    </w:lvl>
+    <w:lvl w:ilvl="6" w:tplc="0409000F" w:tentative="1">
+      <w:start w:val="1"/>
+      <w:numFmt w:val="decimal"/>
+      <w:lvlText w:val="%7."/>
+      <w:lvlJc w:val="left"/>
+      <w:pPr>
+        <w:ind w:left="5040" w:hanging="360"/>
+      </w:pPr>
+    </w:lvl>
+    <w:lvl w:ilvl="7" w:tplc="04090019" w:tentative="1">
+      <w:start w:val="1"/>
+      <w:numFmt w:val="lowerLetter"/>
+      <w:lvlText w:val="%8."/>
+      <w:lvlJc w:val="left"/>
+      <w:pPr>
+        <w:ind w:left="5760" w:hanging="360"/>
+      </w:pPr>
+    </w:lvl>
+    <w:lvl w:ilvl="8" w:tplc="0409001B" w:tentative="1">
+      <w:start w:val="1"/>
+      <w:numFmt w:val="lowerRoman"/>
+      <w:lvlText w:val="%9."/>
+      <w:lvlJc w:val="right"/>
+      <w:pPr>
+        <w:ind w:left="6480" w:hanging="180"/>
+      </w:pPr>
+    </w:lvl>
+  </w:abstractNum>
+  <w:abstractNum w:abstractNumId="11" w15:restartNumberingAfterBreak="0">
     <w:nsid w:val="0D5822E6"/>
     <w:multiLevelType w:val="hybridMultilevel"/>
     <w:tmpl w:val="20F4A0BC"/>
@@ -3737,7 +4392,93 @@
       </w:rPr>
     </w:lvl>
   </w:abstractNum>
-  <w:abstractNum w:abstractNumId="11" w15:restartNumberingAfterBreak="0">
+  <w:abstractNum w:abstractNumId="12" w15:restartNumberingAfterBreak="0">
+    <w:nsid w:val="0F695216"/>
+    <w:multiLevelType w:val="hybridMultilevel"/>
+    <w:tmpl w:val="D25CAF4A"/>
+    <w:lvl w:ilvl="0" w:tplc="0409000F">
+      <w:start w:val="1"/>
+      <w:numFmt w:val="decimal"/>
+      <w:lvlText w:val="%1."/>
+      <w:lvlJc w:val="left"/>
+      <w:pPr>
+        <w:ind w:left="720" w:hanging="360"/>
+      </w:pPr>
+    </w:lvl>
+    <w:lvl w:ilvl="1" w:tplc="04090019" w:tentative="1">
+      <w:start w:val="1"/>
+      <w:numFmt w:val="lowerLetter"/>
+      <w:lvlText w:val="%2."/>
+      <w:lvlJc w:val="left"/>
+      <w:pPr>
+        <w:ind w:left="1440" w:hanging="360"/>
+      </w:pPr>
+    </w:lvl>
+    <w:lvl w:ilvl="2" w:tplc="0409001B" w:tentative="1">
+      <w:start w:val="1"/>
+      <w:numFmt w:val="lowerRoman"/>
+      <w:lvlText w:val="%3."/>
+      <w:lvlJc w:val="right"/>
+      <w:pPr>
+        <w:ind w:left="2160" w:hanging="180"/>
+      </w:pPr>
+    </w:lvl>
+    <w:lvl w:ilvl="3" w:tplc="0409000F" w:tentative="1">
+      <w:start w:val="1"/>
+      <w:numFmt w:val="decimal"/>
+      <w:lvlText w:val="%4."/>
+      <w:lvlJc w:val="left"/>
+      <w:pPr>
+        <w:ind w:left="2880" w:hanging="360"/>
+      </w:pPr>
+    </w:lvl>
+    <w:lvl w:ilvl="4" w:tplc="04090019" w:tentative="1">
+      <w:start w:val="1"/>
+      <w:numFmt w:val="lowerLetter"/>
+      <w:lvlText w:val="%5."/>
+      <w:lvlJc w:val="left"/>
+      <w:pPr>
+        <w:ind w:left="3600" w:hanging="360"/>
+      </w:pPr>
+    </w:lvl>
+    <w:lvl w:ilvl="5" w:tplc="0409001B" w:tentative="1">
+      <w:start w:val="1"/>
+      <w:numFmt w:val="lowerRoman"/>
+      <w:lvlText w:val="%6."/>
+      <w:lvlJc w:val="right"/>
+      <w:pPr>
+        <w:ind w:left="4320" w:hanging="180"/>
+      </w:pPr>
+    </w:lvl>
+    <w:lvl w:ilvl="6" w:tplc="0409000F" w:tentative="1">
+      <w:start w:val="1"/>
+      <w:numFmt w:val="decimal"/>
+      <w:lvlText w:val="%7."/>
+      <w:lvlJc w:val="left"/>
+      <w:pPr>
+        <w:ind w:left="5040" w:hanging="360"/>
+      </w:pPr>
+    </w:lvl>
+    <w:lvl w:ilvl="7" w:tplc="04090019" w:tentative="1">
+      <w:start w:val="1"/>
+      <w:numFmt w:val="lowerLetter"/>
+      <w:lvlText w:val="%8."/>
+      <w:lvlJc w:val="left"/>
+      <w:pPr>
+        <w:ind w:left="5760" w:hanging="360"/>
+      </w:pPr>
+    </w:lvl>
+    <w:lvl w:ilvl="8" w:tplc="0409001B" w:tentative="1">
+      <w:start w:val="1"/>
+      <w:numFmt w:val="lowerRoman"/>
+      <w:lvlText w:val="%9."/>
+      <w:lvlJc w:val="right"/>
+      <w:pPr>
+        <w:ind w:left="6480" w:hanging="180"/>
+      </w:pPr>
+    </w:lvl>
+  </w:abstractNum>
+  <w:abstractNum w:abstractNumId="13" w15:restartNumberingAfterBreak="0">
     <w:nsid w:val="146344AD"/>
     <w:multiLevelType w:val="hybridMultilevel"/>
     <w:tmpl w:val="CB6A34F0"/>
@@ -3850,7 +4591,7 @@
       </w:rPr>
     </w:lvl>
   </w:abstractNum>
-  <w:abstractNum w:abstractNumId="12" w15:restartNumberingAfterBreak="0">
+  <w:abstractNum w:abstractNumId="14" w15:restartNumberingAfterBreak="0">
     <w:nsid w:val="148E2E5D"/>
     <w:multiLevelType w:val="multilevel"/>
     <w:tmpl w:val="AE3840FC"/>
@@ -3999,7 +4740,7 @@
       </w:rPr>
     </w:lvl>
   </w:abstractNum>
-  <w:abstractNum w:abstractNumId="13" w15:restartNumberingAfterBreak="0">
+  <w:abstractNum w:abstractNumId="15" w15:restartNumberingAfterBreak="0">
     <w:nsid w:val="168341E5"/>
     <w:multiLevelType w:val="hybridMultilevel"/>
     <w:tmpl w:val="702A7132"/>
@@ -4112,7 +4853,7 @@
       </w:rPr>
     </w:lvl>
   </w:abstractNum>
-  <w:abstractNum w:abstractNumId="14" w15:restartNumberingAfterBreak="0">
+  <w:abstractNum w:abstractNumId="16" w15:restartNumberingAfterBreak="0">
     <w:nsid w:val="178D202E"/>
     <w:multiLevelType w:val="multilevel"/>
     <w:tmpl w:val="6EBED778"/>
@@ -4225,7 +4966,7 @@
       </w:pPr>
     </w:lvl>
   </w:abstractNum>
-  <w:abstractNum w:abstractNumId="15" w15:restartNumberingAfterBreak="0">
+  <w:abstractNum w:abstractNumId="17" w15:restartNumberingAfterBreak="0">
     <w:nsid w:val="1C910EA8"/>
     <w:multiLevelType w:val="multilevel"/>
     <w:tmpl w:val="DB722034"/>
@@ -4341,7 +5082,7 @@
       </w:pPr>
     </w:lvl>
   </w:abstractNum>
-  <w:abstractNum w:abstractNumId="16" w15:restartNumberingAfterBreak="0">
+  <w:abstractNum w:abstractNumId="18" w15:restartNumberingAfterBreak="0">
     <w:nsid w:val="1D335A50"/>
     <w:multiLevelType w:val="hybridMultilevel"/>
     <w:tmpl w:val="E0D26464"/>
@@ -4454,7 +5195,7 @@
       </w:rPr>
     </w:lvl>
   </w:abstractNum>
-  <w:abstractNum w:abstractNumId="17" w15:restartNumberingAfterBreak="0">
+  <w:abstractNum w:abstractNumId="19" w15:restartNumberingAfterBreak="0">
     <w:nsid w:val="20244946"/>
     <w:multiLevelType w:val="hybridMultilevel"/>
     <w:tmpl w:val="A1CA3CD6"/>
@@ -4567,7 +5308,212 @@
       </w:rPr>
     </w:lvl>
   </w:abstractNum>
-  <w:abstractNum w:abstractNumId="18" w15:restartNumberingAfterBreak="0">
+  <w:abstractNum w:abstractNumId="20" w15:restartNumberingAfterBreak="0">
+    <w:nsid w:val="232E512A"/>
+    <w:multiLevelType w:val="hybridMultilevel"/>
+    <w:tmpl w:val="44A864B6"/>
+    <w:lvl w:ilvl="0" w:tplc="346ECA2A">
+      <w:start w:val="1"/>
+      <w:numFmt w:val="decimal"/>
+      <w:lvlText w:val="%1."/>
+      <w:lvlJc w:val="left"/>
+      <w:pPr>
+        <w:ind w:left="720" w:hanging="360"/>
+      </w:pPr>
+      <w:rPr>
+        <w:rFonts w:asciiTheme="majorHAnsi" w:eastAsiaTheme="majorEastAsia" w:hAnsiTheme="majorHAnsi" w:cstheme="majorBidi" w:hint="default"/>
+        <w:b w:val="0"/>
+        <w:color w:val="365F91" w:themeColor="accent1" w:themeShade="BF"/>
+        <w:sz w:val="28"/>
+      </w:rPr>
+    </w:lvl>
+    <w:lvl w:ilvl="1" w:tplc="04090019" w:tentative="1">
+      <w:start w:val="1"/>
+      <w:numFmt w:val="lowerLetter"/>
+      <w:lvlText w:val="%2."/>
+      <w:lvlJc w:val="left"/>
+      <w:pPr>
+        <w:ind w:left="1440" w:hanging="360"/>
+      </w:pPr>
+    </w:lvl>
+    <w:lvl w:ilvl="2" w:tplc="0409001B" w:tentative="1">
+      <w:start w:val="1"/>
+      <w:numFmt w:val="lowerRoman"/>
+      <w:lvlText w:val="%3."/>
+      <w:lvlJc w:val="right"/>
+      <w:pPr>
+        <w:ind w:left="2160" w:hanging="180"/>
+      </w:pPr>
+    </w:lvl>
+    <w:lvl w:ilvl="3" w:tplc="0409000F" w:tentative="1">
+      <w:start w:val="1"/>
+      <w:numFmt w:val="decimal"/>
+      <w:lvlText w:val="%4."/>
+      <w:lvlJc w:val="left"/>
+      <w:pPr>
+        <w:ind w:left="2880" w:hanging="360"/>
+      </w:pPr>
+    </w:lvl>
+    <w:lvl w:ilvl="4" w:tplc="04090019" w:tentative="1">
+      <w:start w:val="1"/>
+      <w:numFmt w:val="lowerLetter"/>
+      <w:lvlText w:val="%5."/>
+      <w:lvlJc w:val="left"/>
+      <w:pPr>
+        <w:ind w:left="3600" w:hanging="360"/>
+      </w:pPr>
+    </w:lvl>
+    <w:lvl w:ilvl="5" w:tplc="0409001B" w:tentative="1">
+      <w:start w:val="1"/>
+      <w:numFmt w:val="lowerRoman"/>
+      <w:lvlText w:val="%6."/>
+      <w:lvlJc w:val="right"/>
+      <w:pPr>
+        <w:ind w:left="4320" w:hanging="180"/>
+      </w:pPr>
+    </w:lvl>
+    <w:lvl w:ilvl="6" w:tplc="0409000F" w:tentative="1">
+      <w:start w:val="1"/>
+      <w:numFmt w:val="decimal"/>
+      <w:lvlText w:val="%7."/>
+      <w:lvlJc w:val="left"/>
+      <w:pPr>
+        <w:ind w:left="5040" w:hanging="360"/>
+      </w:pPr>
+    </w:lvl>
+    <w:lvl w:ilvl="7" w:tplc="04090019" w:tentative="1">
+      <w:start w:val="1"/>
+      <w:numFmt w:val="lowerLetter"/>
+      <w:lvlText w:val="%8."/>
+      <w:lvlJc w:val="left"/>
+      <w:pPr>
+        <w:ind w:left="5760" w:hanging="360"/>
+      </w:pPr>
+    </w:lvl>
+    <w:lvl w:ilvl="8" w:tplc="0409001B" w:tentative="1">
+      <w:start w:val="1"/>
+      <w:numFmt w:val="lowerRoman"/>
+      <w:lvlText w:val="%9."/>
+      <w:lvlJc w:val="right"/>
+      <w:pPr>
+        <w:ind w:left="6480" w:hanging="180"/>
+      </w:pPr>
+    </w:lvl>
+  </w:abstractNum>
+  <w:abstractNum w:abstractNumId="21" w15:restartNumberingAfterBreak="0">
+    <w:nsid w:val="239A7611"/>
+    <w:multiLevelType w:val="hybridMultilevel"/>
+    <w:tmpl w:val="71FE8FE4"/>
+    <w:lvl w:ilvl="0" w:tplc="04090001">
+      <w:start w:val="1"/>
+      <w:numFmt w:val="bullet"/>
+      <w:lvlText w:val=""/>
+      <w:lvlJc w:val="left"/>
+      <w:pPr>
+        <w:ind w:left="1440" w:hanging="360"/>
+      </w:pPr>
+      <w:rPr>
+        <w:rFonts w:ascii="Symbol" w:hAnsi="Symbol" w:hint="default"/>
+      </w:rPr>
+    </w:lvl>
+    <w:lvl w:ilvl="1" w:tplc="04090003" w:tentative="1">
+      <w:start w:val="1"/>
+      <w:numFmt w:val="bullet"/>
+      <w:lvlText w:val="o"/>
+      <w:lvlJc w:val="left"/>
+      <w:pPr>
+        <w:ind w:left="2160" w:hanging="360"/>
+      </w:pPr>
+      <w:rPr>
+        <w:rFonts w:ascii="Courier New" w:hAnsi="Courier New" w:cs="Courier New" w:hint="default"/>
+      </w:rPr>
+    </w:lvl>
+    <w:lvl w:ilvl="2" w:tplc="04090005" w:tentative="1">
+      <w:start w:val="1"/>
+      <w:numFmt w:val="bullet"/>
+      <w:lvlText w:val=""/>
+      <w:lvlJc w:val="left"/>
+      <w:pPr>
+        <w:ind w:left="2880" w:hanging="360"/>
+      </w:pPr>
+      <w:rPr>
+        <w:rFonts w:ascii="Wingdings" w:hAnsi="Wingdings" w:hint="default"/>
+      </w:rPr>
+    </w:lvl>
+    <w:lvl w:ilvl="3" w:tplc="04090001" w:tentative="1">
+      <w:start w:val="1"/>
+      <w:numFmt w:val="bullet"/>
+      <w:lvlText w:val=""/>
+      <w:lvlJc w:val="left"/>
+      <w:pPr>
+        <w:ind w:left="3600" w:hanging="360"/>
+      </w:pPr>
+      <w:rPr>
+        <w:rFonts w:ascii="Symbol" w:hAnsi="Symbol" w:hint="default"/>
+      </w:rPr>
+    </w:lvl>
+    <w:lvl w:ilvl="4" w:tplc="04090003" w:tentative="1">
+      <w:start w:val="1"/>
+      <w:numFmt w:val="bullet"/>
+      <w:lvlText w:val="o"/>
+      <w:lvlJc w:val="left"/>
+      <w:pPr>
+        <w:ind w:left="4320" w:hanging="360"/>
+      </w:pPr>
+      <w:rPr>
+        <w:rFonts w:ascii="Courier New" w:hAnsi="Courier New" w:cs="Courier New" w:hint="default"/>
+      </w:rPr>
+    </w:lvl>
+    <w:lvl w:ilvl="5" w:tplc="04090005" w:tentative="1">
+      <w:start w:val="1"/>
+      <w:numFmt w:val="bullet"/>
+      <w:lvlText w:val=""/>
+      <w:lvlJc w:val="left"/>
+      <w:pPr>
+        <w:ind w:left="5040" w:hanging="360"/>
+      </w:pPr>
+      <w:rPr>
+        <w:rFonts w:ascii="Wingdings" w:hAnsi="Wingdings" w:hint="default"/>
+      </w:rPr>
+    </w:lvl>
+    <w:lvl w:ilvl="6" w:tplc="04090001" w:tentative="1">
+      <w:start w:val="1"/>
+      <w:numFmt w:val="bullet"/>
+      <w:lvlText w:val=""/>
+      <w:lvlJc w:val="left"/>
+      <w:pPr>
+        <w:ind w:left="5760" w:hanging="360"/>
+      </w:pPr>
+      <w:rPr>
+        <w:rFonts w:ascii="Symbol" w:hAnsi="Symbol" w:hint="default"/>
+      </w:rPr>
+    </w:lvl>
+    <w:lvl w:ilvl="7" w:tplc="04090003" w:tentative="1">
+      <w:start w:val="1"/>
+      <w:numFmt w:val="bullet"/>
+      <w:lvlText w:val="o"/>
+      <w:lvlJc w:val="left"/>
+      <w:pPr>
+        <w:ind w:left="6480" w:hanging="360"/>
+      </w:pPr>
+      <w:rPr>
+        <w:rFonts w:ascii="Courier New" w:hAnsi="Courier New" w:cs="Courier New" w:hint="default"/>
+      </w:rPr>
+    </w:lvl>
+    <w:lvl w:ilvl="8" w:tplc="04090005" w:tentative="1">
+      <w:start w:val="1"/>
+      <w:numFmt w:val="bullet"/>
+      <w:lvlText w:val=""/>
+      <w:lvlJc w:val="left"/>
+      <w:pPr>
+        <w:ind w:left="7200" w:hanging="360"/>
+      </w:pPr>
+      <w:rPr>
+        <w:rFonts w:ascii="Wingdings" w:hAnsi="Wingdings" w:hint="default"/>
+      </w:rPr>
+    </w:lvl>
+  </w:abstractNum>
+  <w:abstractNum w:abstractNumId="22" w15:restartNumberingAfterBreak="0">
     <w:nsid w:val="24BB5227"/>
     <w:multiLevelType w:val="hybridMultilevel"/>
     <w:tmpl w:val="B5AAE5BA"/>
@@ -4680,7 +5626,7 @@
       </w:rPr>
     </w:lvl>
   </w:abstractNum>
-  <w:abstractNum w:abstractNumId="19" w15:restartNumberingAfterBreak="0">
+  <w:abstractNum w:abstractNumId="23" w15:restartNumberingAfterBreak="0">
     <w:nsid w:val="268C78CF"/>
     <w:multiLevelType w:val="hybridMultilevel"/>
     <w:tmpl w:val="C3E6CF68"/>
@@ -4793,7 +5739,7 @@
       </w:rPr>
     </w:lvl>
   </w:abstractNum>
-  <w:abstractNum w:abstractNumId="20" w15:restartNumberingAfterBreak="0">
+  <w:abstractNum w:abstractNumId="24" w15:restartNumberingAfterBreak="0">
     <w:nsid w:val="27506FD1"/>
     <w:multiLevelType w:val="hybridMultilevel"/>
     <w:tmpl w:val="D47AEF6E"/>
@@ -4906,7 +5852,7 @@
       </w:rPr>
     </w:lvl>
   </w:abstractNum>
-  <w:abstractNum w:abstractNumId="21" w15:restartNumberingAfterBreak="0">
+  <w:abstractNum w:abstractNumId="25" w15:restartNumberingAfterBreak="0">
     <w:nsid w:val="27A7773B"/>
     <w:multiLevelType w:val="multilevel"/>
     <w:tmpl w:val="BF7475A0"/>
@@ -5055,7 +6001,7 @@
       </w:rPr>
     </w:lvl>
   </w:abstractNum>
-  <w:abstractNum w:abstractNumId="22" w15:restartNumberingAfterBreak="0">
+  <w:abstractNum w:abstractNumId="26" w15:restartNumberingAfterBreak="0">
     <w:nsid w:val="2F6742EB"/>
     <w:multiLevelType w:val="multilevel"/>
     <w:tmpl w:val="CE262AF6"/>
@@ -5204,7 +6150,7 @@
       </w:rPr>
     </w:lvl>
   </w:abstractNum>
-  <w:abstractNum w:abstractNumId="23" w15:restartNumberingAfterBreak="0">
+  <w:abstractNum w:abstractNumId="27" w15:restartNumberingAfterBreak="0">
     <w:nsid w:val="2FF04701"/>
     <w:multiLevelType w:val="multilevel"/>
     <w:tmpl w:val="629EE318"/>
@@ -5353,7 +6299,7 @@
       </w:rPr>
     </w:lvl>
   </w:abstractNum>
-  <w:abstractNum w:abstractNumId="24" w15:restartNumberingAfterBreak="0">
+  <w:abstractNum w:abstractNumId="28" w15:restartNumberingAfterBreak="0">
     <w:nsid w:val="32D4378D"/>
     <w:multiLevelType w:val="multilevel"/>
     <w:tmpl w:val="96B2BE5E"/>
@@ -5502,7 +6448,96 @@
       </w:rPr>
     </w:lvl>
   </w:abstractNum>
-  <w:abstractNum w:abstractNumId="25" w15:restartNumberingAfterBreak="0">
+  <w:abstractNum w:abstractNumId="29" w15:restartNumberingAfterBreak="0">
+    <w:nsid w:val="376D1538"/>
+    <w:multiLevelType w:val="hybridMultilevel"/>
+    <w:tmpl w:val="A63CEB14"/>
+    <w:lvl w:ilvl="0" w:tplc="0409000F">
+      <w:start w:val="1"/>
+      <w:numFmt w:val="decimal"/>
+      <w:lvlText w:val="%1."/>
+      <w:lvlJc w:val="left"/>
+      <w:pPr>
+        <w:ind w:left="720" w:hanging="360"/>
+      </w:pPr>
+      <w:rPr>
+        <w:rFonts w:hint="default"/>
+      </w:rPr>
+    </w:lvl>
+    <w:lvl w:ilvl="1" w:tplc="04090019" w:tentative="1">
+      <w:start w:val="1"/>
+      <w:numFmt w:val="lowerLetter"/>
+      <w:lvlText w:val="%2."/>
+      <w:lvlJc w:val="left"/>
+      <w:pPr>
+        <w:ind w:left="1440" w:hanging="360"/>
+      </w:pPr>
+    </w:lvl>
+    <w:lvl w:ilvl="2" w:tplc="0409001B" w:tentative="1">
+      <w:start w:val="1"/>
+      <w:numFmt w:val="lowerRoman"/>
+      <w:lvlText w:val="%3."/>
+      <w:lvlJc w:val="right"/>
+      <w:pPr>
+        <w:ind w:left="2160" w:hanging="180"/>
+      </w:pPr>
+    </w:lvl>
+    <w:lvl w:ilvl="3" w:tplc="0409000F" w:tentative="1">
+      <w:start w:val="1"/>
+      <w:numFmt w:val="decimal"/>
+      <w:lvlText w:val="%4."/>
+      <w:lvlJc w:val="left"/>
+      <w:pPr>
+        <w:ind w:left="2880" w:hanging="360"/>
+      </w:pPr>
+    </w:lvl>
+    <w:lvl w:ilvl="4" w:tplc="04090019" w:tentative="1">
+      <w:start w:val="1"/>
+      <w:numFmt w:val="lowerLetter"/>
+      <w:lvlText w:val="%5."/>
+      <w:lvlJc w:val="left"/>
+      <w:pPr>
+        <w:ind w:left="3600" w:hanging="360"/>
+      </w:pPr>
+    </w:lvl>
+    <w:lvl w:ilvl="5" w:tplc="0409001B" w:tentative="1">
+      <w:start w:val="1"/>
+      <w:numFmt w:val="lowerRoman"/>
+      <w:lvlText w:val="%6."/>
+      <w:lvlJc w:val="right"/>
+      <w:pPr>
+        <w:ind w:left="4320" w:hanging="180"/>
+      </w:pPr>
+    </w:lvl>
+    <w:lvl w:ilvl="6" w:tplc="0409000F" w:tentative="1">
+      <w:start w:val="1"/>
+      <w:numFmt w:val="decimal"/>
+      <w:lvlText w:val="%7."/>
+      <w:lvlJc w:val="left"/>
+      <w:pPr>
+        <w:ind w:left="5040" w:hanging="360"/>
+      </w:pPr>
+    </w:lvl>
+    <w:lvl w:ilvl="7" w:tplc="04090019" w:tentative="1">
+      <w:start w:val="1"/>
+      <w:numFmt w:val="lowerLetter"/>
+      <w:lvlText w:val="%8."/>
+      <w:lvlJc w:val="left"/>
+      <w:pPr>
+        <w:ind w:left="5760" w:hanging="360"/>
+      </w:pPr>
+    </w:lvl>
+    <w:lvl w:ilvl="8" w:tplc="0409001B" w:tentative="1">
+      <w:start w:val="1"/>
+      <w:numFmt w:val="lowerRoman"/>
+      <w:lvlText w:val="%9."/>
+      <w:lvlJc w:val="right"/>
+      <w:pPr>
+        <w:ind w:left="6480" w:hanging="180"/>
+      </w:pPr>
+    </w:lvl>
+  </w:abstractNum>
+  <w:abstractNum w:abstractNumId="30" w15:restartNumberingAfterBreak="0">
     <w:nsid w:val="3A6A460A"/>
     <w:multiLevelType w:val="hybridMultilevel"/>
     <w:tmpl w:val="49000080"/>
@@ -5615,7 +6650,7 @@
       </w:rPr>
     </w:lvl>
   </w:abstractNum>
-  <w:abstractNum w:abstractNumId="26" w15:restartNumberingAfterBreak="0">
+  <w:abstractNum w:abstractNumId="31" w15:restartNumberingAfterBreak="0">
     <w:nsid w:val="403C7277"/>
     <w:multiLevelType w:val="multilevel"/>
     <w:tmpl w:val="38BABF2C"/>
@@ -5764,7 +6799,7 @@
       </w:rPr>
     </w:lvl>
   </w:abstractNum>
-  <w:abstractNum w:abstractNumId="27" w15:restartNumberingAfterBreak="0">
+  <w:abstractNum w:abstractNumId="32" w15:restartNumberingAfterBreak="0">
     <w:nsid w:val="44890A36"/>
     <w:multiLevelType w:val="hybridMultilevel"/>
     <w:tmpl w:val="C70CB6F2"/>
@@ -5877,7 +6912,7 @@
       </w:rPr>
     </w:lvl>
   </w:abstractNum>
-  <w:abstractNum w:abstractNumId="28" w15:restartNumberingAfterBreak="0">
+  <w:abstractNum w:abstractNumId="33" w15:restartNumberingAfterBreak="0">
     <w:nsid w:val="527941CC"/>
     <w:multiLevelType w:val="multilevel"/>
     <w:tmpl w:val="F59AC37A"/>
@@ -6026,7 +7061,7 @@
       </w:rPr>
     </w:lvl>
   </w:abstractNum>
-  <w:abstractNum w:abstractNumId="29" w15:restartNumberingAfterBreak="0">
+  <w:abstractNum w:abstractNumId="34" w15:restartNumberingAfterBreak="0">
     <w:nsid w:val="55862C0E"/>
     <w:multiLevelType w:val="multilevel"/>
     <w:tmpl w:val="B350AFBA"/>
@@ -6175,7 +7210,206 @@
       </w:rPr>
     </w:lvl>
   </w:abstractNum>
-  <w:abstractNum w:abstractNumId="30" w15:restartNumberingAfterBreak="0">
+  <w:abstractNum w:abstractNumId="35" w15:restartNumberingAfterBreak="0">
+    <w:nsid w:val="599E4F3E"/>
+    <w:multiLevelType w:val="hybridMultilevel"/>
+    <w:tmpl w:val="87A653A0"/>
+    <w:lvl w:ilvl="0" w:tplc="0409000F">
+      <w:start w:val="1"/>
+      <w:numFmt w:val="decimal"/>
+      <w:lvlText w:val="%1."/>
+      <w:lvlJc w:val="left"/>
+      <w:pPr>
+        <w:ind w:left="720" w:hanging="360"/>
+      </w:pPr>
+    </w:lvl>
+    <w:lvl w:ilvl="1" w:tplc="04090019" w:tentative="1">
+      <w:start w:val="1"/>
+      <w:numFmt w:val="lowerLetter"/>
+      <w:lvlText w:val="%2."/>
+      <w:lvlJc w:val="left"/>
+      <w:pPr>
+        <w:ind w:left="1440" w:hanging="360"/>
+      </w:pPr>
+    </w:lvl>
+    <w:lvl w:ilvl="2" w:tplc="0409001B" w:tentative="1">
+      <w:start w:val="1"/>
+      <w:numFmt w:val="lowerRoman"/>
+      <w:lvlText w:val="%3."/>
+      <w:lvlJc w:val="right"/>
+      <w:pPr>
+        <w:ind w:left="2160" w:hanging="180"/>
+      </w:pPr>
+    </w:lvl>
+    <w:lvl w:ilvl="3" w:tplc="0409000F" w:tentative="1">
+      <w:start w:val="1"/>
+      <w:numFmt w:val="decimal"/>
+      <w:lvlText w:val="%4."/>
+      <w:lvlJc w:val="left"/>
+      <w:pPr>
+        <w:ind w:left="2880" w:hanging="360"/>
+      </w:pPr>
+    </w:lvl>
+    <w:lvl w:ilvl="4" w:tplc="04090019" w:tentative="1">
+      <w:start w:val="1"/>
+      <w:numFmt w:val="lowerLetter"/>
+      <w:lvlText w:val="%5."/>
+      <w:lvlJc w:val="left"/>
+      <w:pPr>
+        <w:ind w:left="3600" w:hanging="360"/>
+      </w:pPr>
+    </w:lvl>
+    <w:lvl w:ilvl="5" w:tplc="0409001B" w:tentative="1">
+      <w:start w:val="1"/>
+      <w:numFmt w:val="lowerRoman"/>
+      <w:lvlText w:val="%6."/>
+      <w:lvlJc w:val="right"/>
+      <w:pPr>
+        <w:ind w:left="4320" w:hanging="180"/>
+      </w:pPr>
+    </w:lvl>
+    <w:lvl w:ilvl="6" w:tplc="0409000F" w:tentative="1">
+      <w:start w:val="1"/>
+      <w:numFmt w:val="decimal"/>
+      <w:lvlText w:val="%7."/>
+      <w:lvlJc w:val="left"/>
+      <w:pPr>
+        <w:ind w:left="5040" w:hanging="360"/>
+      </w:pPr>
+    </w:lvl>
+    <w:lvl w:ilvl="7" w:tplc="04090019" w:tentative="1">
+      <w:start w:val="1"/>
+      <w:numFmt w:val="lowerLetter"/>
+      <w:lvlText w:val="%8."/>
+      <w:lvlJc w:val="left"/>
+      <w:pPr>
+        <w:ind w:left="5760" w:hanging="360"/>
+      </w:pPr>
+    </w:lvl>
+    <w:lvl w:ilvl="8" w:tplc="0409001B" w:tentative="1">
+      <w:start w:val="1"/>
+      <w:numFmt w:val="lowerRoman"/>
+      <w:lvlText w:val="%9."/>
+      <w:lvlJc w:val="right"/>
+      <w:pPr>
+        <w:ind w:left="6480" w:hanging="180"/>
+      </w:pPr>
+    </w:lvl>
+  </w:abstractNum>
+  <w:abstractNum w:abstractNumId="36" w15:restartNumberingAfterBreak="0">
+    <w:nsid w:val="60AF63C2"/>
+    <w:multiLevelType w:val="hybridMultilevel"/>
+    <w:tmpl w:val="85407682"/>
+    <w:lvl w:ilvl="0" w:tplc="04090001">
+      <w:start w:val="1"/>
+      <w:numFmt w:val="bullet"/>
+      <w:lvlText w:val=""/>
+      <w:lvlJc w:val="left"/>
+      <w:pPr>
+        <w:ind w:left="1440" w:hanging="360"/>
+      </w:pPr>
+      <w:rPr>
+        <w:rFonts w:ascii="Symbol" w:hAnsi="Symbol" w:hint="default"/>
+      </w:rPr>
+    </w:lvl>
+    <w:lvl w:ilvl="1" w:tplc="04090003" w:tentative="1">
+      <w:start w:val="1"/>
+      <w:numFmt w:val="bullet"/>
+      <w:lvlText w:val="o"/>
+      <w:lvlJc w:val="left"/>
+      <w:pPr>
+        <w:ind w:left="2160" w:hanging="360"/>
+      </w:pPr>
+      <w:rPr>
+        <w:rFonts w:ascii="Courier New" w:hAnsi="Courier New" w:cs="Courier New" w:hint="default"/>
+      </w:rPr>
+    </w:lvl>
+    <w:lvl w:ilvl="2" w:tplc="04090005" w:tentative="1">
+      <w:start w:val="1"/>
+      <w:numFmt w:val="bullet"/>
+      <w:lvlText w:val=""/>
+      <w:lvlJc w:val="left"/>
+      <w:pPr>
+        <w:ind w:left="2880" w:hanging="360"/>
+      </w:pPr>
+      <w:rPr>
+        <w:rFonts w:ascii="Wingdings" w:hAnsi="Wingdings" w:hint="default"/>
+      </w:rPr>
+    </w:lvl>
+    <w:lvl w:ilvl="3" w:tplc="04090001" w:tentative="1">
+      <w:start w:val="1"/>
+      <w:numFmt w:val="bullet"/>
+      <w:lvlText w:val=""/>
+      <w:lvlJc w:val="left"/>
+      <w:pPr>
+        <w:ind w:left="3600" w:hanging="360"/>
+      </w:pPr>
+      <w:rPr>
+        <w:rFonts w:ascii="Symbol" w:hAnsi="Symbol" w:hint="default"/>
+      </w:rPr>
+    </w:lvl>
+    <w:lvl w:ilvl="4" w:tplc="04090003" w:tentative="1">
+      <w:start w:val="1"/>
+      <w:numFmt w:val="bullet"/>
+      <w:lvlText w:val="o"/>
+      <w:lvlJc w:val="left"/>
+      <w:pPr>
+        <w:ind w:left="4320" w:hanging="360"/>
+      </w:pPr>
+      <w:rPr>
+        <w:rFonts w:ascii="Courier New" w:hAnsi="Courier New" w:cs="Courier New" w:hint="default"/>
+      </w:rPr>
+    </w:lvl>
+    <w:lvl w:ilvl="5" w:tplc="04090005" w:tentative="1">
+      <w:start w:val="1"/>
+      <w:numFmt w:val="bullet"/>
+      <w:lvlText w:val=""/>
+      <w:lvlJc w:val="left"/>
+      <w:pPr>
+        <w:ind w:left="5040" w:hanging="360"/>
+      </w:pPr>
+      <w:rPr>
+        <w:rFonts w:ascii="Wingdings" w:hAnsi="Wingdings" w:hint="default"/>
+      </w:rPr>
+    </w:lvl>
+    <w:lvl w:ilvl="6" w:tplc="04090001" w:tentative="1">
+      <w:start w:val="1"/>
+      <w:numFmt w:val="bullet"/>
+      <w:lvlText w:val=""/>
+      <w:lvlJc w:val="left"/>
+      <w:pPr>
+        <w:ind w:left="5760" w:hanging="360"/>
+      </w:pPr>
+      <w:rPr>
+        <w:rFonts w:ascii="Symbol" w:hAnsi="Symbol" w:hint="default"/>
+      </w:rPr>
+    </w:lvl>
+    <w:lvl w:ilvl="7" w:tplc="04090003" w:tentative="1">
+      <w:start w:val="1"/>
+      <w:numFmt w:val="bullet"/>
+      <w:lvlText w:val="o"/>
+      <w:lvlJc w:val="left"/>
+      <w:pPr>
+        <w:ind w:left="6480" w:hanging="360"/>
+      </w:pPr>
+      <w:rPr>
+        <w:rFonts w:ascii="Courier New" w:hAnsi="Courier New" w:cs="Courier New" w:hint="default"/>
+      </w:rPr>
+    </w:lvl>
+    <w:lvl w:ilvl="8" w:tplc="04090005" w:tentative="1">
+      <w:start w:val="1"/>
+      <w:numFmt w:val="bullet"/>
+      <w:lvlText w:val=""/>
+      <w:lvlJc w:val="left"/>
+      <w:pPr>
+        <w:ind w:left="7200" w:hanging="360"/>
+      </w:pPr>
+      <w:rPr>
+        <w:rFonts w:ascii="Wingdings" w:hAnsi="Wingdings" w:hint="default"/>
+      </w:rPr>
+    </w:lvl>
+  </w:abstractNum>
+  <w:abstractNum w:abstractNumId="37" w15:restartNumberingAfterBreak="0">
     <w:nsid w:val="625224CC"/>
     <w:multiLevelType w:val="multilevel"/>
     <w:tmpl w:val="9F146916"/>
@@ -6288,7 +7522,7 @@
       </w:pPr>
     </w:lvl>
   </w:abstractNum>
-  <w:abstractNum w:abstractNumId="31" w15:restartNumberingAfterBreak="0">
+  <w:abstractNum w:abstractNumId="38" w15:restartNumberingAfterBreak="0">
     <w:nsid w:val="62897EFE"/>
     <w:multiLevelType w:val="multilevel"/>
     <w:tmpl w:val="64266C86"/>
@@ -6437,7 +7671,120 @@
       </w:rPr>
     </w:lvl>
   </w:abstractNum>
-  <w:abstractNum w:abstractNumId="32" w15:restartNumberingAfterBreak="0">
+  <w:abstractNum w:abstractNumId="39" w15:restartNumberingAfterBreak="0">
+    <w:nsid w:val="6450189C"/>
+    <w:multiLevelType w:val="hybridMultilevel"/>
+    <w:tmpl w:val="853E0B8A"/>
+    <w:lvl w:ilvl="0" w:tplc="04090001">
+      <w:start w:val="1"/>
+      <w:numFmt w:val="bullet"/>
+      <w:lvlText w:val=""/>
+      <w:lvlJc w:val="left"/>
+      <w:pPr>
+        <w:ind w:left="2160" w:hanging="360"/>
+      </w:pPr>
+      <w:rPr>
+        <w:rFonts w:ascii="Symbol" w:hAnsi="Symbol" w:hint="default"/>
+      </w:rPr>
+    </w:lvl>
+    <w:lvl w:ilvl="1" w:tplc="04090003" w:tentative="1">
+      <w:start w:val="1"/>
+      <w:numFmt w:val="bullet"/>
+      <w:lvlText w:val="o"/>
+      <w:lvlJc w:val="left"/>
+      <w:pPr>
+        <w:ind w:left="2880" w:hanging="360"/>
+      </w:pPr>
+      <w:rPr>
+        <w:rFonts w:ascii="Courier New" w:hAnsi="Courier New" w:cs="Courier New" w:hint="default"/>
+      </w:rPr>
+    </w:lvl>
+    <w:lvl w:ilvl="2" w:tplc="04090005" w:tentative="1">
+      <w:start w:val="1"/>
+      <w:numFmt w:val="bullet"/>
+      <w:lvlText w:val=""/>
+      <w:lvlJc w:val="left"/>
+      <w:pPr>
+        <w:ind w:left="3600" w:hanging="360"/>
+      </w:pPr>
+      <w:rPr>
+        <w:rFonts w:ascii="Wingdings" w:hAnsi="Wingdings" w:hint="default"/>
+      </w:rPr>
+    </w:lvl>
+    <w:lvl w:ilvl="3" w:tplc="04090001" w:tentative="1">
+      <w:start w:val="1"/>
+      <w:numFmt w:val="bullet"/>
+      <w:lvlText w:val=""/>
+      <w:lvlJc w:val="left"/>
+      <w:pPr>
+        <w:ind w:left="4320" w:hanging="360"/>
+      </w:pPr>
+      <w:rPr>
+        <w:rFonts w:ascii="Symbol" w:hAnsi="Symbol" w:hint="default"/>
+      </w:rPr>
+    </w:lvl>
+    <w:lvl w:ilvl="4" w:tplc="04090003" w:tentative="1">
+      <w:start w:val="1"/>
+      <w:numFmt w:val="bullet"/>
+      <w:lvlText w:val="o"/>
+      <w:lvlJc w:val="left"/>
+      <w:pPr>
+        <w:ind w:left="5040" w:hanging="360"/>
+      </w:pPr>
+      <w:rPr>
+        <w:rFonts w:ascii="Courier New" w:hAnsi="Courier New" w:cs="Courier New" w:hint="default"/>
+      </w:rPr>
+    </w:lvl>
+    <w:lvl w:ilvl="5" w:tplc="04090005" w:tentative="1">
+      <w:start w:val="1"/>
+      <w:numFmt w:val="bullet"/>
+      <w:lvlText w:val=""/>
+      <w:lvlJc w:val="left"/>
+      <w:pPr>
+        <w:ind w:left="5760" w:hanging="360"/>
+      </w:pPr>
+      <w:rPr>
+        <w:rFonts w:ascii="Wingdings" w:hAnsi="Wingdings" w:hint="default"/>
+      </w:rPr>
+    </w:lvl>
+    <w:lvl w:ilvl="6" w:tplc="04090001" w:tentative="1">
+      <w:start w:val="1"/>
+      <w:numFmt w:val="bullet"/>
+      <w:lvlText w:val=""/>
+      <w:lvlJc w:val="left"/>
+      <w:pPr>
+        <w:ind w:left="6480" w:hanging="360"/>
+      </w:pPr>
+      <w:rPr>
+        <w:rFonts w:ascii="Symbol" w:hAnsi="Symbol" w:hint="default"/>
+      </w:rPr>
+    </w:lvl>
+    <w:lvl w:ilvl="7" w:tplc="04090003" w:tentative="1">
+      <w:start w:val="1"/>
+      <w:numFmt w:val="bullet"/>
+      <w:lvlText w:val="o"/>
+      <w:lvlJc w:val="left"/>
+      <w:pPr>
+        <w:ind w:left="7200" w:hanging="360"/>
+      </w:pPr>
+      <w:rPr>
+        <w:rFonts w:ascii="Courier New" w:hAnsi="Courier New" w:cs="Courier New" w:hint="default"/>
+      </w:rPr>
+    </w:lvl>
+    <w:lvl w:ilvl="8" w:tplc="04090005" w:tentative="1">
+      <w:start w:val="1"/>
+      <w:numFmt w:val="bullet"/>
+      <w:lvlText w:val=""/>
+      <w:lvlJc w:val="left"/>
+      <w:pPr>
+        <w:ind w:left="7920" w:hanging="360"/>
+      </w:pPr>
+      <w:rPr>
+        <w:rFonts w:ascii="Wingdings" w:hAnsi="Wingdings" w:hint="default"/>
+      </w:rPr>
+    </w:lvl>
+  </w:abstractNum>
+  <w:abstractNum w:abstractNumId="40" w15:restartNumberingAfterBreak="0">
     <w:nsid w:val="6580369D"/>
     <w:multiLevelType w:val="multilevel"/>
     <w:tmpl w:val="E780CCFA"/>
@@ -6586,7 +7933,7 @@
       </w:rPr>
     </w:lvl>
   </w:abstractNum>
-  <w:abstractNum w:abstractNumId="33" w15:restartNumberingAfterBreak="0">
+  <w:abstractNum w:abstractNumId="41" w15:restartNumberingAfterBreak="0">
     <w:nsid w:val="676B4E81"/>
     <w:multiLevelType w:val="multilevel"/>
     <w:tmpl w:val="83BE8E90"/>
@@ -6702,7 +8049,96 @@
       </w:pPr>
     </w:lvl>
   </w:abstractNum>
-  <w:abstractNum w:abstractNumId="34" w15:restartNumberingAfterBreak="0">
+  <w:abstractNum w:abstractNumId="42" w15:restartNumberingAfterBreak="0">
+    <w:nsid w:val="765E3D80"/>
+    <w:multiLevelType w:val="hybridMultilevel"/>
+    <w:tmpl w:val="24E243AC"/>
+    <w:lvl w:ilvl="0" w:tplc="0409000F">
+      <w:start w:val="1"/>
+      <w:numFmt w:val="decimal"/>
+      <w:lvlText w:val="%1."/>
+      <w:lvlJc w:val="left"/>
+      <w:pPr>
+        <w:ind w:left="720" w:hanging="360"/>
+      </w:pPr>
+      <w:rPr>
+        <w:rFonts w:hint="default"/>
+      </w:rPr>
+    </w:lvl>
+    <w:lvl w:ilvl="1" w:tplc="04090019" w:tentative="1">
+      <w:start w:val="1"/>
+      <w:numFmt w:val="lowerLetter"/>
+      <w:lvlText w:val="%2."/>
+      <w:lvlJc w:val="left"/>
+      <w:pPr>
+        <w:ind w:left="1440" w:hanging="360"/>
+      </w:pPr>
+    </w:lvl>
+    <w:lvl w:ilvl="2" w:tplc="0409001B" w:tentative="1">
+      <w:start w:val="1"/>
+      <w:numFmt w:val="lowerRoman"/>
+      <w:lvlText w:val="%3."/>
+      <w:lvlJc w:val="right"/>
+      <w:pPr>
+        <w:ind w:left="2160" w:hanging="180"/>
+      </w:pPr>
+    </w:lvl>
+    <w:lvl w:ilvl="3" w:tplc="0409000F" w:tentative="1">
+      <w:start w:val="1"/>
+      <w:numFmt w:val="decimal"/>
+      <w:lvlText w:val="%4."/>
+      <w:lvlJc w:val="left"/>
+      <w:pPr>
+        <w:ind w:left="2880" w:hanging="360"/>
+      </w:pPr>
+    </w:lvl>
+    <w:lvl w:ilvl="4" w:tplc="04090019" w:tentative="1">
+      <w:start w:val="1"/>
+      <w:numFmt w:val="lowerLetter"/>
+      <w:lvlText w:val="%5."/>
+      <w:lvlJc w:val="left"/>
+      <w:pPr>
+        <w:ind w:left="3600" w:hanging="360"/>
+      </w:pPr>
+    </w:lvl>
+    <w:lvl w:ilvl="5" w:tplc="0409001B" w:tentative="1">
+      <w:start w:val="1"/>
+      <w:numFmt w:val="lowerRoman"/>
+      <w:lvlText w:val="%6."/>
+      <w:lvlJc w:val="right"/>
+      <w:pPr>
+        <w:ind w:left="4320" w:hanging="180"/>
+      </w:pPr>
+    </w:lvl>
+    <w:lvl w:ilvl="6" w:tplc="0409000F" w:tentative="1">
+      <w:start w:val="1"/>
+      <w:numFmt w:val="decimal"/>
+      <w:lvlText w:val="%7."/>
+      <w:lvlJc w:val="left"/>
+      <w:pPr>
+        <w:ind w:left="5040" w:hanging="360"/>
+      </w:pPr>
+    </w:lvl>
+    <w:lvl w:ilvl="7" w:tplc="04090019" w:tentative="1">
+      <w:start w:val="1"/>
+      <w:numFmt w:val="lowerLetter"/>
+      <w:lvlText w:val="%8."/>
+      <w:lvlJc w:val="left"/>
+      <w:pPr>
+        <w:ind w:left="5760" w:hanging="360"/>
+      </w:pPr>
+    </w:lvl>
+    <w:lvl w:ilvl="8" w:tplc="0409001B" w:tentative="1">
+      <w:start w:val="1"/>
+      <w:numFmt w:val="lowerRoman"/>
+      <w:lvlText w:val="%9."/>
+      <w:lvlJc w:val="right"/>
+      <w:pPr>
+        <w:ind w:left="6480" w:hanging="180"/>
+      </w:pPr>
+    </w:lvl>
+  </w:abstractNum>
+  <w:abstractNum w:abstractNumId="43" w15:restartNumberingAfterBreak="0">
     <w:nsid w:val="797B2BB6"/>
     <w:multiLevelType w:val="multilevel"/>
     <w:tmpl w:val="5B8ED5A4"/>
@@ -6851,116 +8287,143 @@
       </w:rPr>
     </w:lvl>
   </w:abstractNum>
-  <w:num w:numId="1" w16cid:durableId="658001592">
+  <w:num w:numId="1">
     <w:abstractNumId w:val="8"/>
   </w:num>
-  <w:num w:numId="2" w16cid:durableId="1952197808">
+  <w:num w:numId="2">
     <w:abstractNumId w:val="6"/>
   </w:num>
-  <w:num w:numId="3" w16cid:durableId="2066492033">
+  <w:num w:numId="3">
     <w:abstractNumId w:val="5"/>
   </w:num>
-  <w:num w:numId="4" w16cid:durableId="691345087">
+  <w:num w:numId="4">
     <w:abstractNumId w:val="4"/>
   </w:num>
-  <w:num w:numId="5" w16cid:durableId="1000504052">
+  <w:num w:numId="5">
     <w:abstractNumId w:val="7"/>
   </w:num>
-  <w:num w:numId="6" w16cid:durableId="1684700213">
+  <w:num w:numId="6">
     <w:abstractNumId w:val="3"/>
   </w:num>
-  <w:num w:numId="7" w16cid:durableId="418059467">
+  <w:num w:numId="7">
     <w:abstractNumId w:val="2"/>
   </w:num>
-  <w:num w:numId="8" w16cid:durableId="949049456">
+  <w:num w:numId="8">
     <w:abstractNumId w:val="1"/>
   </w:num>
-  <w:num w:numId="9" w16cid:durableId="342904147">
+  <w:num w:numId="9">
     <w:abstractNumId w:val="0"/>
   </w:num>
-  <w:num w:numId="10" w16cid:durableId="1489397757">
+  <w:num w:numId="10">
+    <w:abstractNumId w:val="28"/>
+  </w:num>
+  <w:num w:numId="11">
+    <w:abstractNumId w:val="25"/>
+  </w:num>
+  <w:num w:numId="12">
+    <w:abstractNumId w:val="14"/>
+  </w:num>
+  <w:num w:numId="13">
+    <w:abstractNumId w:val="26"/>
+  </w:num>
+  <w:num w:numId="14">
+    <w:abstractNumId w:val="16"/>
+  </w:num>
+  <w:num w:numId="15">
+    <w:abstractNumId w:val="31"/>
+  </w:num>
+  <w:num w:numId="16">
+    <w:abstractNumId w:val="43"/>
+  </w:num>
+  <w:num w:numId="17">
+    <w:abstractNumId w:val="37"/>
+  </w:num>
+  <w:num w:numId="18">
+    <w:abstractNumId w:val="38"/>
+  </w:num>
+  <w:num w:numId="19">
+    <w:abstractNumId w:val="34"/>
+  </w:num>
+  <w:num w:numId="20">
+    <w:abstractNumId w:val="33"/>
+  </w:num>
+  <w:num w:numId="21">
+    <w:abstractNumId w:val="40"/>
+  </w:num>
+  <w:num w:numId="22">
+    <w:abstractNumId w:val="27"/>
+  </w:num>
+  <w:num w:numId="23">
+    <w:abstractNumId w:val="17"/>
+  </w:num>
+  <w:num w:numId="24">
+    <w:abstractNumId w:val="11"/>
+  </w:num>
+  <w:num w:numId="25">
+    <w:abstractNumId w:val="9"/>
+  </w:num>
+  <w:num w:numId="26">
+    <w:abstractNumId w:val="18"/>
+  </w:num>
+  <w:num w:numId="27">
+    <w:abstractNumId w:val="32"/>
+  </w:num>
+  <w:num w:numId="28">
+    <w:abstractNumId w:val="30"/>
+  </w:num>
+  <w:num w:numId="29">
+    <w:abstractNumId w:val="13"/>
+  </w:num>
+  <w:num w:numId="30">
+    <w:abstractNumId w:val="19"/>
+  </w:num>
+  <w:num w:numId="31">
     <w:abstractNumId w:val="24"/>
   </w:num>
-  <w:num w:numId="11" w16cid:durableId="2119250560">
+  <w:num w:numId="32">
+    <w:abstractNumId w:val="23"/>
+  </w:num>
+  <w:num w:numId="33">
+    <w:abstractNumId w:val="22"/>
+  </w:num>
+  <w:num w:numId="34">
+    <w:abstractNumId w:val="15"/>
+  </w:num>
+  <w:num w:numId="35">
+    <w:abstractNumId w:val="41"/>
+  </w:num>
+  <w:num w:numId="36">
+    <w:abstractNumId w:val="29"/>
+  </w:num>
+  <w:num w:numId="37">
+    <w:abstractNumId w:val="42"/>
+  </w:num>
+  <w:num w:numId="38">
+    <w:abstractNumId w:val="36"/>
+  </w:num>
+  <w:num w:numId="39">
     <w:abstractNumId w:val="21"/>
   </w:num>
-  <w:num w:numId="12" w16cid:durableId="777019609">
+  <w:num w:numId="40">
+    <w:abstractNumId w:val="39"/>
+  </w:num>
+  <w:num w:numId="41">
+    <w:abstractNumId w:val="20"/>
+  </w:num>
+  <w:num w:numId="42">
     <w:abstractNumId w:val="12"/>
   </w:num>
-  <w:num w:numId="13" w16cid:durableId="1324158886">
-    <w:abstractNumId w:val="22"/>
+  <w:num w:numId="43">
+    <w:abstractNumId w:val="35"/>
   </w:num>
-  <w:num w:numId="14" w16cid:durableId="1328443297">
-    <w:abstractNumId w:val="14"/>
-  </w:num>
-  <w:num w:numId="15" w16cid:durableId="1211186389">
-    <w:abstractNumId w:val="26"/>
-  </w:num>
-  <w:num w:numId="16" w16cid:durableId="1162695230">
-    <w:abstractNumId w:val="34"/>
-  </w:num>
-  <w:num w:numId="17" w16cid:durableId="99418334">
-    <w:abstractNumId w:val="30"/>
-  </w:num>
-  <w:num w:numId="18" w16cid:durableId="1884243731">
-    <w:abstractNumId w:val="31"/>
-  </w:num>
-  <w:num w:numId="19" w16cid:durableId="306057999">
-    <w:abstractNumId w:val="29"/>
-  </w:num>
-  <w:num w:numId="20" w16cid:durableId="1559588450">
-    <w:abstractNumId w:val="28"/>
-  </w:num>
-  <w:num w:numId="21" w16cid:durableId="601960358">
-    <w:abstractNumId w:val="32"/>
-  </w:num>
-  <w:num w:numId="22" w16cid:durableId="1423334616">
-    <w:abstractNumId w:val="23"/>
-  </w:num>
-  <w:num w:numId="23" w16cid:durableId="403577095">
-    <w:abstractNumId w:val="15"/>
-  </w:num>
-  <w:num w:numId="24" w16cid:durableId="919943315">
+  <w:num w:numId="44">
     <w:abstractNumId w:val="10"/>
-  </w:num>
-  <w:num w:numId="25" w16cid:durableId="1744520840">
-    <w:abstractNumId w:val="9"/>
-  </w:num>
-  <w:num w:numId="26" w16cid:durableId="557547489">
-    <w:abstractNumId w:val="16"/>
-  </w:num>
-  <w:num w:numId="27" w16cid:durableId="2107920871">
-    <w:abstractNumId w:val="27"/>
-  </w:num>
-  <w:num w:numId="28" w16cid:durableId="1171723773">
-    <w:abstractNumId w:val="25"/>
-  </w:num>
-  <w:num w:numId="29" w16cid:durableId="369451441">
-    <w:abstractNumId w:val="11"/>
-  </w:num>
-  <w:num w:numId="30" w16cid:durableId="1021475581">
-    <w:abstractNumId w:val="17"/>
-  </w:num>
-  <w:num w:numId="31" w16cid:durableId="351104041">
-    <w:abstractNumId w:val="20"/>
-  </w:num>
-  <w:num w:numId="32" w16cid:durableId="1114982185">
-    <w:abstractNumId w:val="19"/>
-  </w:num>
-  <w:num w:numId="33" w16cid:durableId="410007379">
-    <w:abstractNumId w:val="18"/>
-  </w:num>
-  <w:num w:numId="34" w16cid:durableId="1204177041">
-    <w:abstractNumId w:val="13"/>
-  </w:num>
-  <w:num w:numId="35" w16cid:durableId="1903372935">
-    <w:abstractNumId w:val="33"/>
   </w:num>
 </w:numbering>
 </file>
 
 <file path=word/styles.xml><?xml version="1.0" encoding="utf-8"?>
-<w:styles xmlns:mc="http://schemas.openxmlformats.org/markup-compatibility/2006" xmlns:r="http://schemas.openxmlformats.org/officeDocument/2006/relationships" xmlns:w="http://schemas.openxmlformats.org/wordprocessingml/2006/main" xmlns:w14="http://schemas.microsoft.com/office/word/2010/wordml" xmlns:w15="http://schemas.microsoft.com/office/word/2012/wordml" xmlns:w16cex="http://schemas.microsoft.com/office/word/2018/wordml/cex" xmlns:w16cid="http://schemas.microsoft.com/office/word/2016/wordml/cid" xmlns:w16="http://schemas.microsoft.com/office/word/2018/wordml" xmlns:w16du="http://schemas.microsoft.com/office/word/2023/wordml/word16du" xmlns:w16sdtdh="http://schemas.microsoft.com/office/word/2020/wordml/sdtdatahash" xmlns:w16se="http://schemas.microsoft.com/office/word/2015/wordml/symex" mc:Ignorable="w14 w15 w16se w16cid w16 w16cex w16sdtdh w16du">
+<w:styles xmlns:mc="http://schemas.openxmlformats.org/markup-compatibility/2006" xmlns:r="http://schemas.openxmlformats.org/officeDocument/2006/relationships" xmlns:w="http://schemas.openxmlformats.org/wordprocessingml/2006/main" xmlns:w14="http://schemas.microsoft.com/office/word/2010/wordml" xmlns:w15="http://schemas.microsoft.com/office/word/2012/wordml" xmlns:w16cid="http://schemas.microsoft.com/office/word/2016/wordml/cid" xmlns:w16se="http://schemas.microsoft.com/office/word/2015/wordml/symex" mc:Ignorable="w14 w15 w16se w16cid">
   <w:docDefaults>
     <w:rPrDefault>
       <w:rPr>
@@ -6976,7 +8439,7 @@
       </w:pPr>
     </w:pPrDefault>
   </w:docDefaults>
-  <w:latentStyles w:defLockedState="0" w:defUIPriority="99" w:defSemiHidden="0" w:defUnhideWhenUsed="0" w:defQFormat="0" w:count="376">
+  <w:latentStyles w:defLockedState="0" w:defUIPriority="99" w:defSemiHidden="0" w:defUnhideWhenUsed="0" w:defQFormat="0" w:count="375">
     <w:lsdException w:name="Normal" w:uiPriority="0" w:qFormat="1"/>
     <w:lsdException w:name="heading 1" w:uiPriority="9" w:qFormat="1"/>
     <w:lsdException w:name="heading 2" w:semiHidden="1" w:uiPriority="9" w:unhideWhenUsed="1" w:qFormat="1"/>
@@ -7343,7 +8806,6 @@
     <w:lsdException w:name="Smart Hyperlink" w:semiHidden="1" w:unhideWhenUsed="1"/>
     <w:lsdException w:name="Hashtag" w:semiHidden="1" w:unhideWhenUsed="1"/>
     <w:lsdException w:name="Unresolved Mention" w:semiHidden="1" w:unhideWhenUsed="1"/>
-    <w:lsdException w:name="Smart Link" w:semiHidden="1" w:unhideWhenUsed="1"/>
   </w:latentStyles>
   <w:style w:type="paragraph" w:default="1" w:styleId="Normal">
     <w:name w:val="Normal"/>
@@ -7561,6 +9023,7 @@
   <w:style w:type="character" w:default="1" w:styleId="DefaultParagraphFont">
     <w:name w:val="Default Paragraph Font"/>
     <w:uiPriority w:val="1"/>
+    <w:semiHidden/>
     <w:unhideWhenUsed/>
   </w:style>
   <w:style w:type="table" w:default="1" w:styleId="TableNormal">
@@ -18364,6 +19827,18 @@
       <w:u w:val="single"/>
     </w:rPr>
   </w:style>
+  <w:style w:type="character" w:styleId="UnresolvedMention">
+    <w:name w:val="Unresolved Mention"/>
+    <w:basedOn w:val="DefaultParagraphFont"/>
+    <w:uiPriority w:val="99"/>
+    <w:semiHidden/>
+    <w:unhideWhenUsed/>
+    <w:rsid w:val="00052D04"/>
+    <w:rPr>
+      <w:color w:val="605E5C"/>
+      <w:shd w:val="clear" w:color="auto" w:fill="E1DFDD"/>
+    </w:rPr>
+  </w:style>
 </w:styles>
 </file>
 
@@ -18692,7 +20167,7 @@
 </file>
 
 <file path=customXml/itemProps1.xml><?xml version="1.0" encoding="utf-8"?>
-<ds:datastoreItem xmlns:ds="http://schemas.openxmlformats.org/officeDocument/2006/customXml" ds:itemID="{EF278816-EC6F-A645-907D-7F25AECB1D4A}">
+<ds:datastoreItem xmlns:ds="http://schemas.openxmlformats.org/officeDocument/2006/customXml" ds:itemID="{5D52FFCF-1763-4B44-905F-B263C2CD9362}">
   <ds:schemaRefs>
     <ds:schemaRef ds:uri="http://schemas.openxmlformats.org/officeDocument/2006/bibliography"/>
   </ds:schemaRefs>

</xml_diff>